<commit_message>
Metodo ing literal seis
</commit_message>
<xml_diff>
--- a/docs/metodo de la ingenieria.docx
+++ b/docs/metodo de la ingenieria.docx
@@ -4,7 +4,7 @@
   <w:body>
     <w:p>
       <w:pPr>
-        <w:pStyle w:val="Heading2"/>
+        <w:pStyle w:val="Ttulo2"/>
       </w:pPr>
       <w:r>
         <w:t xml:space="preserve">Requerimientos funcionales </w:t>
@@ -13,7 +13,7 @@
     <w:p/>
     <w:p>
       <w:pPr>
-        <w:pStyle w:val="ListParagraph"/>
+        <w:pStyle w:val="Prrafodelista"/>
         <w:numPr>
           <w:ilvl w:val="0"/>
           <w:numId w:val="5"/>
@@ -25,7 +25,7 @@
     </w:p>
     <w:p>
       <w:pPr>
-        <w:pStyle w:val="ListParagraph"/>
+        <w:pStyle w:val="Prrafodelista"/>
         <w:numPr>
           <w:ilvl w:val="0"/>
           <w:numId w:val="5"/>
@@ -40,7 +40,7 @@
     </w:p>
     <w:p>
       <w:pPr>
-        <w:pStyle w:val="ListParagraph"/>
+        <w:pStyle w:val="Prrafodelista"/>
         <w:numPr>
           <w:ilvl w:val="0"/>
           <w:numId w:val="5"/>
@@ -52,7 +52,7 @@
     </w:p>
     <w:p>
       <w:pPr>
-        <w:pStyle w:val="ListParagraph"/>
+        <w:pStyle w:val="Prrafodelista"/>
         <w:numPr>
           <w:ilvl w:val="0"/>
           <w:numId w:val="5"/>
@@ -64,7 +64,7 @@
     </w:p>
     <w:p>
       <w:pPr>
-        <w:pStyle w:val="ListParagraph"/>
+        <w:pStyle w:val="Prrafodelista"/>
         <w:numPr>
           <w:ilvl w:val="0"/>
           <w:numId w:val="5"/>
@@ -76,7 +76,7 @@
     </w:p>
     <w:p>
       <w:pPr>
-        <w:pStyle w:val="ListParagraph"/>
+        <w:pStyle w:val="Prrafodelista"/>
         <w:numPr>
           <w:ilvl w:val="0"/>
           <w:numId w:val="5"/>
@@ -88,7 +88,7 @@
     </w:p>
     <w:p>
       <w:pPr>
-        <w:pStyle w:val="ListParagraph"/>
+        <w:pStyle w:val="Prrafodelista"/>
         <w:numPr>
           <w:ilvl w:val="0"/>
           <w:numId w:val="5"/>
@@ -100,7 +100,7 @@
     </w:p>
     <w:p>
       <w:pPr>
-        <w:pStyle w:val="ListParagraph"/>
+        <w:pStyle w:val="Prrafodelista"/>
         <w:numPr>
           <w:ilvl w:val="0"/>
           <w:numId w:val="5"/>
@@ -113,7 +113,7 @@
     <w:p/>
     <w:p>
       <w:pPr>
-        <w:pStyle w:val="Heading2"/>
+        <w:pStyle w:val="Ttulo2"/>
       </w:pPr>
       <w:r>
         <w:t xml:space="preserve">Definición del problema </w:t>
@@ -126,7 +126,7 @@
     </w:p>
     <w:p>
       <w:pPr>
-        <w:pStyle w:val="ListParagraph"/>
+        <w:pStyle w:val="Prrafodelista"/>
         <w:numPr>
           <w:ilvl w:val="0"/>
           <w:numId w:val="6"/>
@@ -138,7 +138,7 @@
     </w:p>
     <w:p>
       <w:pPr>
-        <w:pStyle w:val="ListParagraph"/>
+        <w:pStyle w:val="Prrafodelista"/>
         <w:numPr>
           <w:ilvl w:val="0"/>
           <w:numId w:val="6"/>
@@ -150,7 +150,7 @@
     </w:p>
     <w:p>
       <w:pPr>
-        <w:pStyle w:val="ListParagraph"/>
+        <w:pStyle w:val="Prrafodelista"/>
         <w:numPr>
           <w:ilvl w:val="0"/>
           <w:numId w:val="6"/>
@@ -162,7 +162,7 @@
     </w:p>
     <w:p>
       <w:pPr>
-        <w:pStyle w:val="ListParagraph"/>
+        <w:pStyle w:val="Prrafodelista"/>
         <w:numPr>
           <w:ilvl w:val="0"/>
           <w:numId w:val="6"/>
@@ -174,7 +174,7 @@
     </w:p>
     <w:p>
       <w:pPr>
-        <w:pStyle w:val="ListParagraph"/>
+        <w:pStyle w:val="Prrafodelista"/>
         <w:numPr>
           <w:ilvl w:val="0"/>
           <w:numId w:val="6"/>
@@ -186,7 +186,7 @@
     </w:p>
     <w:p>
       <w:pPr>
-        <w:pStyle w:val="ListParagraph"/>
+        <w:pStyle w:val="Prrafodelista"/>
         <w:numPr>
           <w:ilvl w:val="0"/>
           <w:numId w:val="6"/>
@@ -198,7 +198,7 @@
     </w:p>
     <w:p>
       <w:pPr>
-        <w:pStyle w:val="ListParagraph"/>
+        <w:pStyle w:val="Prrafodelista"/>
         <w:numPr>
           <w:ilvl w:val="0"/>
           <w:numId w:val="6"/>
@@ -210,7 +210,7 @@
     </w:p>
     <w:p>
       <w:pPr>
-        <w:pStyle w:val="ListParagraph"/>
+        <w:pStyle w:val="Prrafodelista"/>
         <w:numPr>
           <w:ilvl w:val="0"/>
           <w:numId w:val="6"/>
@@ -241,7 +241,7 @@
     <w:p/>
     <w:p>
       <w:pPr>
-        <w:pStyle w:val="Heading2"/>
+        <w:pStyle w:val="Ttulo2"/>
       </w:pPr>
       <w:r>
         <w:t xml:space="preserve">Recopilación de información necesaria </w:t>
@@ -259,63 +259,156 @@
           <w:b/>
           <w:bCs/>
         </w:rPr>
-        <w:t>-SabreSonic</w:t>
-      </w:r>
-      <w:r>
-        <w:t xml:space="preserve"> es un sistema de gestión de pasajeros en la cual se basa en gestionar todo el proceso de reserva de vuelos, emisión de boletos, check-in y la gestión de la información del pasajero, dividiendo este en varios módulos que son:</w:t>
-      </w:r>
-    </w:p>
-    <w:p>
-      <w:pPr>
-        <w:pStyle w:val="ListParagraph"/>
+        <w:t>-</w:t>
+      </w:r>
+      <w:proofErr w:type="spellStart"/>
+      <w:r>
+        <w:rPr>
+          <w:b/>
+          <w:bCs/>
+        </w:rPr>
+        <w:t>SabreSonic</w:t>
+      </w:r>
+      <w:proofErr w:type="spellEnd"/>
+      <w:r>
+        <w:t xml:space="preserve"> es un sistema de gestión de pasajeros en la cual se basa en gestionar todo el proceso de reserva de vuelos, emisión de boletos, </w:t>
+      </w:r>
+      <w:proofErr w:type="spellStart"/>
+      <w:r>
+        <w:t>check</w:t>
+      </w:r>
+      <w:proofErr w:type="spellEnd"/>
+      <w:r>
+        <w:t>-in y la gestión de la información del pasajero, dividiendo este en varios módulos que son:</w:t>
+      </w:r>
+    </w:p>
+    <w:p>
+      <w:pPr>
+        <w:pStyle w:val="Prrafodelista"/>
         <w:numPr>
           <w:ilvl w:val="0"/>
           <w:numId w:val="3"/>
         </w:numPr>
       </w:pPr>
-      <w:r>
-        <w:t>SaRreSonic Res: encarga de la reserva de vuelos y la emisión de boletos.</w:t>
-      </w:r>
-    </w:p>
-    <w:p>
-      <w:pPr>
-        <w:pStyle w:val="ListParagraph"/>
+      <w:proofErr w:type="spellStart"/>
+      <w:r>
+        <w:t>SaRreSonic</w:t>
+      </w:r>
+      <w:proofErr w:type="spellEnd"/>
+      <w:r>
+        <w:t xml:space="preserve"> Res: encarga de la reserva de vuelos y la emisión de boletos.</w:t>
+      </w:r>
+    </w:p>
+    <w:p>
+      <w:pPr>
+        <w:pStyle w:val="Prrafodelista"/>
         <w:numPr>
           <w:ilvl w:val="0"/>
           <w:numId w:val="3"/>
         </w:numPr>
       </w:pPr>
-      <w:r>
-        <w:t>SabreSonic Inventory: gestiona la capacidad de los vuelos y los asientos disponibles.</w:t>
-      </w:r>
-    </w:p>
-    <w:p>
-      <w:pPr>
-        <w:pStyle w:val="ListParagraph"/>
+      <w:proofErr w:type="spellStart"/>
+      <w:r>
+        <w:t>SabreSonic</w:t>
+      </w:r>
+      <w:proofErr w:type="spellEnd"/>
+      <w:r>
+        <w:t xml:space="preserve"> </w:t>
+      </w:r>
+      <w:proofErr w:type="spellStart"/>
+      <w:r>
+        <w:t>Inventory</w:t>
+      </w:r>
+      <w:proofErr w:type="spellEnd"/>
+      <w:r>
+        <w:t>: gestiona la capacidad de los vuelos y los asientos disponibles.</w:t>
+      </w:r>
+    </w:p>
+    <w:p>
+      <w:pPr>
+        <w:pStyle w:val="Prrafodelista"/>
         <w:numPr>
           <w:ilvl w:val="0"/>
           <w:numId w:val="3"/>
         </w:numPr>
       </w:pPr>
-      <w:r>
-        <w:t>SabreSonic Check-In: Gestiona el embarque de los pasajeros.</w:t>
-      </w:r>
-    </w:p>
-    <w:p>
-      <w:pPr>
-        <w:pStyle w:val="ListParagraph"/>
+      <w:proofErr w:type="spellStart"/>
+      <w:r>
+        <w:t>SabreSonic</w:t>
+      </w:r>
+      <w:proofErr w:type="spellEnd"/>
+      <w:r>
+        <w:t xml:space="preserve"> </w:t>
+      </w:r>
+      <w:proofErr w:type="spellStart"/>
+      <w:r>
+        <w:t>Check</w:t>
+      </w:r>
+      <w:proofErr w:type="spellEnd"/>
+      <w:r>
+        <w:t>-In: Gestiona el embarque de los pasajeros.</w:t>
+      </w:r>
+    </w:p>
+    <w:p>
+      <w:pPr>
+        <w:pStyle w:val="Prrafodelista"/>
         <w:numPr>
           <w:ilvl w:val="0"/>
           <w:numId w:val="3"/>
         </w:numPr>
       </w:pPr>
-      <w:r>
-        <w:t>SabreSonic Customer Sales and Service: Se encarga de la gestión de la información del pasajero.</w:t>
-      </w:r>
-    </w:p>
-    <w:p>
-      <w:r>
-        <w:t>Estos modulos funcionan como un sistema que trabajan en conjunto para obetener el objetivo deseado que es el control de todo lo relaciona en la gestion de los pasajeros.</w:t>
+      <w:proofErr w:type="spellStart"/>
+      <w:r>
+        <w:t>SabreSonic</w:t>
+      </w:r>
+      <w:proofErr w:type="spellEnd"/>
+      <w:r>
+        <w:t xml:space="preserve"> </w:t>
+      </w:r>
+      <w:proofErr w:type="spellStart"/>
+      <w:r>
+        <w:t>Customer</w:t>
+      </w:r>
+      <w:proofErr w:type="spellEnd"/>
+      <w:r>
+        <w:t xml:space="preserve"> Sales and </w:t>
+      </w:r>
+      <w:proofErr w:type="spellStart"/>
+      <w:r>
+        <w:t>Service</w:t>
+      </w:r>
+      <w:proofErr w:type="spellEnd"/>
+      <w:r>
+        <w:t>: Se encarga de la gestión de la información del pasajero.</w:t>
+      </w:r>
+    </w:p>
+    <w:p>
+      <w:r>
+        <w:t xml:space="preserve">Estos </w:t>
+      </w:r>
+      <w:proofErr w:type="spellStart"/>
+      <w:r>
+        <w:t>modulos</w:t>
+      </w:r>
+      <w:proofErr w:type="spellEnd"/>
+      <w:r>
+        <w:t xml:space="preserve"> funcionan como un sistema que trabajan en conjunto para </w:t>
+      </w:r>
+      <w:proofErr w:type="spellStart"/>
+      <w:r>
+        <w:t>obetener</w:t>
+      </w:r>
+      <w:proofErr w:type="spellEnd"/>
+      <w:r>
+        <w:t xml:space="preserve"> el objetivo deseado que es el control de todo lo relaciona en la </w:t>
+      </w:r>
+      <w:proofErr w:type="spellStart"/>
+      <w:r>
+        <w:t>gestion</w:t>
+      </w:r>
+      <w:proofErr w:type="spellEnd"/>
+      <w:r>
+        <w:t xml:space="preserve"> de los pasajeros.</w:t>
       </w:r>
     </w:p>
     <w:p/>
@@ -323,6 +416,7 @@
       <w:r>
         <w:t>-</w:t>
       </w:r>
+      <w:proofErr w:type="spellStart"/>
       <w:r>
         <w:rPr>
           <w:b/>
@@ -330,23 +424,87 @@
         </w:rPr>
         <w:t>Atlea</w:t>
       </w:r>
-      <w:r>
-        <w:t xml:space="preserve"> es un sistema que proporciona servicios para la gestión de pasajeros, que tiene diferentes módulos que, trabajando conjuntamente, permiten el funcionamiento del sistema. Estos modulos son:  </w:t>
-      </w:r>
-    </w:p>
-    <w:p>
-      <w:r>
-        <w:t>Altéa Reservation: Maneja la gestión de los vuelos y boletos.</w:t>
-      </w:r>
-    </w:p>
-    <w:p>
-      <w:r>
-        <w:t>Atlea inventory: Gestiona la capacidad de los vuelos y los asientos.</w:t>
-      </w:r>
-    </w:p>
-    <w:p>
-      <w:r>
-        <w:t>Altéa Departure Control: Se encarga en el proceso del check-in y embarque.</w:t>
+      <w:proofErr w:type="spellEnd"/>
+      <w:r>
+        <w:t xml:space="preserve"> es un sistema que proporciona servicios para la gestión de pasajeros, que tiene diferentes módulos que, trabajando conjuntamente, permiten el funcionamiento del sistema. Estos </w:t>
+      </w:r>
+      <w:proofErr w:type="spellStart"/>
+      <w:r>
+        <w:t>modulos</w:t>
+      </w:r>
+      <w:proofErr w:type="spellEnd"/>
+      <w:r>
+        <w:t xml:space="preserve"> son:  </w:t>
+      </w:r>
+    </w:p>
+    <w:p>
+      <w:proofErr w:type="spellStart"/>
+      <w:r>
+        <w:t>Altéa</w:t>
+      </w:r>
+      <w:proofErr w:type="spellEnd"/>
+      <w:r>
+        <w:t xml:space="preserve"> </w:t>
+      </w:r>
+      <w:proofErr w:type="spellStart"/>
+      <w:r>
+        <w:t>Reservation</w:t>
+      </w:r>
+      <w:proofErr w:type="spellEnd"/>
+      <w:r>
+        <w:t>: Maneja la gestión de los vuelos y boletos.</w:t>
+      </w:r>
+    </w:p>
+    <w:p>
+      <w:proofErr w:type="spellStart"/>
+      <w:r>
+        <w:t>Atlea</w:t>
+      </w:r>
+      <w:proofErr w:type="spellEnd"/>
+      <w:r>
+        <w:t xml:space="preserve"> </w:t>
+      </w:r>
+      <w:proofErr w:type="spellStart"/>
+      <w:r>
+        <w:t>inventory</w:t>
+      </w:r>
+      <w:proofErr w:type="spellEnd"/>
+      <w:r>
+        <w:t>: Gestiona la capacidad de los vuelos y los asientos.</w:t>
+      </w:r>
+    </w:p>
+    <w:p>
+      <w:proofErr w:type="spellStart"/>
+      <w:r>
+        <w:t>Altéa</w:t>
+      </w:r>
+      <w:proofErr w:type="spellEnd"/>
+      <w:r>
+        <w:t xml:space="preserve"> </w:t>
+      </w:r>
+      <w:proofErr w:type="spellStart"/>
+      <w:r>
+        <w:t>Departure</w:t>
+      </w:r>
+      <w:proofErr w:type="spellEnd"/>
+      <w:r>
+        <w:t xml:space="preserve"> Control: Se encarga en el proceso </w:t>
+      </w:r>
+      <w:proofErr w:type="gramStart"/>
+      <w:r>
+        <w:t xml:space="preserve">del </w:t>
+      </w:r>
+      <w:proofErr w:type="spellStart"/>
+      <w:r>
+        <w:t>check</w:t>
+      </w:r>
+      <w:proofErr w:type="spellEnd"/>
+      <w:r>
+        <w:t>-in</w:t>
+      </w:r>
+      <w:proofErr w:type="gramEnd"/>
+      <w:r>
+        <w:t xml:space="preserve"> y embarque.</w:t>
       </w:r>
     </w:p>
     <w:p/>
@@ -357,7 +515,7 @@
     </w:p>
     <w:p>
       <w:pPr>
-        <w:pStyle w:val="ListParagraph"/>
+        <w:pStyle w:val="Prrafodelista"/>
         <w:numPr>
           <w:ilvl w:val="0"/>
           <w:numId w:val="2"/>
@@ -376,7 +534,7 @@
     </w:p>
     <w:p>
       <w:pPr>
-        <w:pStyle w:val="ListParagraph"/>
+        <w:pStyle w:val="Prrafodelista"/>
         <w:numPr>
           <w:ilvl w:val="0"/>
           <w:numId w:val="2"/>
@@ -395,7 +553,7 @@
     </w:p>
     <w:p>
       <w:pPr>
-        <w:pStyle w:val="ListParagraph"/>
+        <w:pStyle w:val="Prrafodelista"/>
         <w:numPr>
           <w:ilvl w:val="0"/>
           <w:numId w:val="2"/>
@@ -414,7 +572,7 @@
     </w:p>
     <w:p>
       <w:pPr>
-        <w:pStyle w:val="ListParagraph"/>
+        <w:pStyle w:val="Prrafodelista"/>
         <w:numPr>
           <w:ilvl w:val="0"/>
           <w:numId w:val="2"/>
@@ -433,7 +591,7 @@
     </w:p>
     <w:p>
       <w:pPr>
-        <w:pStyle w:val="ListParagraph"/>
+        <w:pStyle w:val="Prrafodelista"/>
         <w:numPr>
           <w:ilvl w:val="0"/>
           <w:numId w:val="2"/>
@@ -444,6 +602,7 @@
           <w:b/>
           <w:bCs/>
         </w:rPr>
+        <w:lastRenderedPageBreak/>
         <w:t>Embarque:</w:t>
       </w:r>
       <w:r>
@@ -452,7 +611,7 @@
     </w:p>
     <w:p>
       <w:pPr>
-        <w:pStyle w:val="ListParagraph"/>
+        <w:pStyle w:val="Prrafodelista"/>
         <w:numPr>
           <w:ilvl w:val="0"/>
           <w:numId w:val="2"/>
@@ -471,7 +630,7 @@
     </w:p>
     <w:p>
       <w:pPr>
-        <w:pStyle w:val="Heading2"/>
+        <w:pStyle w:val="Ttulo2"/>
       </w:pPr>
       <w:r>
         <w:t>BÚSQUEDA DE SOLUCIONES CREATIVAS</w:t>
@@ -479,13 +638,53 @@
     </w:p>
     <w:p>
       <w:r>
-        <w:t>Nuestro objetivo es el mejor ordenamiento y eficiencia de para organización de los pasajeroos, para esto debemos observar los diferentes metodos que tenemos para organizar elementos y obtener la mejor eficiencia, estos pueden ser Stack, queues y colas de prioridad utilizando heap –Max, ahora mostraremos las diferentes soluciones que podemos usar:</w:t>
+        <w:t xml:space="preserve">Nuestro objetivo es el mejor ordenamiento y eficiencia de para organización de los </w:t>
+      </w:r>
+      <w:proofErr w:type="spellStart"/>
+      <w:r>
+        <w:t>pasajeroos</w:t>
+      </w:r>
+      <w:proofErr w:type="spellEnd"/>
+      <w:r>
+        <w:t xml:space="preserve">, para esto debemos observar los diferentes </w:t>
+      </w:r>
+      <w:proofErr w:type="spellStart"/>
+      <w:r>
+        <w:t>metodos</w:t>
+      </w:r>
+      <w:proofErr w:type="spellEnd"/>
+      <w:r>
+        <w:t xml:space="preserve"> que tenemos para organizar elementos y obtener la mejor eficiencia, estos pueden ser </w:t>
+      </w:r>
+      <w:proofErr w:type="spellStart"/>
+      <w:r>
+        <w:t>Stack</w:t>
+      </w:r>
+      <w:proofErr w:type="spellEnd"/>
+      <w:r>
+        <w:t xml:space="preserve">, </w:t>
+      </w:r>
+      <w:proofErr w:type="spellStart"/>
+      <w:r>
+        <w:t>queues</w:t>
+      </w:r>
+      <w:proofErr w:type="spellEnd"/>
+      <w:r>
+        <w:t xml:space="preserve"> y colas de prioridad utilizando </w:t>
+      </w:r>
+      <w:proofErr w:type="spellStart"/>
+      <w:r>
+        <w:t>heap</w:t>
+      </w:r>
+      <w:proofErr w:type="spellEnd"/>
+      <w:r>
+        <w:t xml:space="preserve"> –Max, ahora mostraremos las diferentes soluciones que podemos usar:</w:t>
       </w:r>
     </w:p>
     <w:p/>
     <w:p>
       <w:pPr>
-        <w:pStyle w:val="ListParagraph"/>
+        <w:pStyle w:val="Prrafodelista"/>
         <w:numPr>
           <w:ilvl w:val="0"/>
           <w:numId w:val="1"/>
@@ -497,31 +696,68 @@
     </w:p>
     <w:p>
       <w:pPr>
-        <w:pStyle w:val="ListParagraph"/>
+        <w:pStyle w:val="Prrafodelista"/>
         <w:numPr>
           <w:ilvl w:val="0"/>
           <w:numId w:val="1"/>
         </w:numPr>
       </w:pPr>
-      <w:r>
-        <w:t>Utilzar Queue para el ingreso y salida de los pasajeros. Queue es una estructura de datos que se utiliza para almacenar y organizar una colección de elementos en la que el primer elemento en entrar es el primero en salir.</w:t>
-      </w:r>
-    </w:p>
-    <w:p>
-      <w:pPr>
-        <w:pStyle w:val="ListParagraph"/>
+      <w:proofErr w:type="spellStart"/>
+      <w:r>
+        <w:t>Utilzar</w:t>
+      </w:r>
+      <w:proofErr w:type="spellEnd"/>
+      <w:r>
+        <w:t xml:space="preserve"> </w:t>
+      </w:r>
+      <w:proofErr w:type="spellStart"/>
+      <w:r>
+        <w:t>Queue</w:t>
+      </w:r>
+      <w:proofErr w:type="spellEnd"/>
+      <w:r>
+        <w:t xml:space="preserve"> para el ingreso y salida de los pasajeros. </w:t>
+      </w:r>
+      <w:proofErr w:type="spellStart"/>
+      <w:r>
+        <w:t>Queue</w:t>
+      </w:r>
+      <w:proofErr w:type="spellEnd"/>
+      <w:r>
+        <w:t xml:space="preserve"> es una estructura de datos que se utiliza para almacenar y organizar una colección de elementos en la que el primer elemento en entrar es el primero en salir.</w:t>
+      </w:r>
+    </w:p>
+    <w:p>
+      <w:pPr>
+        <w:pStyle w:val="Prrafodelista"/>
         <w:numPr>
           <w:ilvl w:val="0"/>
           <w:numId w:val="1"/>
         </w:numPr>
       </w:pPr>
       <w:r>
-        <w:t xml:space="preserve">Utilizar Colas de prioridad y Queue para el ingreso y salida de los pasajeros. Dando prioridades a los pasajeros con las colas de prioridad y permitiendo con queue la mayor eficiencia y ordenamiento de los pasajeros. </w:t>
-      </w:r>
-    </w:p>
-    <w:p>
-      <w:pPr>
-        <w:pStyle w:val="Heading2"/>
+        <w:t xml:space="preserve">Utilizar Colas de prioridad y </w:t>
+      </w:r>
+      <w:proofErr w:type="spellStart"/>
+      <w:r>
+        <w:t>Queue</w:t>
+      </w:r>
+      <w:proofErr w:type="spellEnd"/>
+      <w:r>
+        <w:t xml:space="preserve"> para el ingreso y salida de los pasajeros. Dando prioridades a los pasajeros con las colas de prioridad y permitiendo con </w:t>
+      </w:r>
+      <w:proofErr w:type="spellStart"/>
+      <w:r>
+        <w:t>queue</w:t>
+      </w:r>
+      <w:proofErr w:type="spellEnd"/>
+      <w:r>
+        <w:t xml:space="preserve"> la mayor eficiencia y ordenamiento de los pasajeros. </w:t>
+      </w:r>
+    </w:p>
+    <w:p>
+      <w:pPr>
+        <w:pStyle w:val="Ttulo2"/>
       </w:pPr>
       <w:r>
         <w:t>TRANSICIÓN DE LA FORMULACIÓN DE IDEAS A LOS DISEÑOS PRELIMINARES</w:t>
@@ -530,12 +766,28 @@
     <w:p/>
     <w:p>
       <w:r>
-        <w:t>Se descartará la segunda solución, debido a que solo usar queue supondría varios problemas al intentar dar la prioridad a los pasajeros que lo necesiten, debido a que este método prioriza la llegada, mas no otros factores.</w:t>
-      </w:r>
-    </w:p>
-    <w:p>
-      <w:r>
-        <w:t xml:space="preserve">Nos quedaríamos con la primera y tercera solución. La tercera solución, nos ayudaría mediante queue tener en cuenta el orden de llegada de los pasajeros de la clase económica, y de la primera clase nos ayudaría las colas de prioridad, teniendo en cuanta las millas acumuladas. Y para la salida, se podría hacer otra cola de prioridad que tenga en cuenta el numero de la fila, y que, dentro de esa fila, habrá otra cola de prioridad que defina la salida de los pasajeros de esa fila. </w:t>
+        <w:t xml:space="preserve">Se descartará la segunda solución, debido a que solo usar </w:t>
+      </w:r>
+      <w:proofErr w:type="spellStart"/>
+      <w:r>
+        <w:t>queue</w:t>
+      </w:r>
+      <w:proofErr w:type="spellEnd"/>
+      <w:r>
+        <w:t xml:space="preserve"> supondría varios problemas al intentar dar la prioridad a los pasajeros que lo necesiten, debido a que este método prioriza la llegada, mas no otros factores.</w:t>
+      </w:r>
+    </w:p>
+    <w:p>
+      <w:r>
+        <w:t xml:space="preserve">Nos quedaríamos con la primera y tercera solución. La tercera solución, nos ayudaría mediante </w:t>
+      </w:r>
+      <w:proofErr w:type="spellStart"/>
+      <w:r>
+        <w:t>queue</w:t>
+      </w:r>
+      <w:proofErr w:type="spellEnd"/>
+      <w:r>
+        <w:t xml:space="preserve"> tener en cuenta el orden de llegada de los pasajeros de la clase económica, y de la primera clase nos ayudaría las colas de prioridad, teniendo en cuanta las millas acumuladas. Y para la salida, se podría hacer otra cola de prioridad que tenga en cuenta el numero de la fila, y que, dentro de esa fila, habrá otra cola de prioridad que defina la salida de los pasajeros de esa fila. </w:t>
       </w:r>
     </w:p>
     <w:p>
@@ -550,7 +802,7 @@
     <w:p/>
     <w:p>
       <w:pPr>
-        <w:pStyle w:val="Heading2"/>
+        <w:pStyle w:val="Ttulo2"/>
       </w:pPr>
       <w:r>
         <w:t>EVALUACIÓN Y SELECCIÓN DE LA MEJOR SOLUCIÓN</w:t>
@@ -563,7 +815,15 @@
     </w:p>
     <w:p>
       <w:r>
-        <w:t>Criterio 1: cargue incial de la base de datos.</w:t>
+        <w:t xml:space="preserve">Criterio 1: cargue </w:t>
+      </w:r>
+      <w:proofErr w:type="spellStart"/>
+      <w:r>
+        <w:t>incial</w:t>
+      </w:r>
+      <w:proofErr w:type="spellEnd"/>
+      <w:r>
+        <w:t xml:space="preserve"> de la base de datos.</w:t>
       </w:r>
     </w:p>
     <w:p>
@@ -669,7 +929,15 @@
     <w:p/>
     <w:p>
       <w:r>
-        <w:t>Criterio 6: Muestra el orden de salida y de entrada a la tripulacion.</w:t>
+        <w:t xml:space="preserve">Criterio 6: Muestra el orden de salida y de entrada a la </w:t>
+      </w:r>
+      <w:proofErr w:type="spellStart"/>
+      <w:r>
+        <w:t>tripulacion</w:t>
+      </w:r>
+      <w:proofErr w:type="spellEnd"/>
+      <w:r>
+        <w:t>.</w:t>
       </w:r>
     </w:p>
     <w:p>
@@ -707,7 +975,7 @@
     <w:p/>
     <w:tbl>
       <w:tblPr>
-        <w:tblStyle w:val="TableGrid"/>
+        <w:tblStyle w:val="Tablaconcuadrcula"/>
         <w:tblW w:w="0" w:type="auto"/>
         <w:tblLayout w:type="fixed"/>
         <w:tblLook w:val="06A0" w:firstRow="1" w:lastRow="0" w:firstColumn="1" w:lastColumn="0" w:noHBand="1" w:noVBand="1"/>
@@ -1257,7 +1525,23 @@
                 <w:rFonts w:ascii="Trebuchet MS" w:eastAsia="Trebuchet MS" w:hAnsi="Trebuchet MS" w:cs="Trebuchet MS"/>
                 <w:color w:val="202124"/>
               </w:rPr>
-              <w:t>usar queue y colas de prioridad</w:t>
+              <w:t xml:space="preserve">usar </w:t>
+            </w:r>
+            <w:proofErr w:type="spellStart"/>
+            <w:r>
+              <w:rPr>
+                <w:rFonts w:ascii="Trebuchet MS" w:eastAsia="Trebuchet MS" w:hAnsi="Trebuchet MS" w:cs="Trebuchet MS"/>
+                <w:color w:val="202124"/>
+              </w:rPr>
+              <w:t>queue</w:t>
+            </w:r>
+            <w:proofErr w:type="spellEnd"/>
+            <w:r>
+              <w:rPr>
+                <w:rFonts w:ascii="Trebuchet MS" w:eastAsia="Trebuchet MS" w:hAnsi="Trebuchet MS" w:cs="Trebuchet MS"/>
+                <w:color w:val="202124"/>
+              </w:rPr>
+              <w:t xml:space="preserve"> y colas de prioridad</w:t>
             </w:r>
           </w:p>
         </w:tc>
@@ -1514,6 +1798,232 @@
       </w:r>
     </w:p>
     <w:p/>
+    <w:p/>
+    <w:p/>
+    <w:p/>
+    <w:p/>
+    <w:p/>
+    <w:p/>
+    <w:p>
+      <w:pPr>
+        <w:pStyle w:val="Ttulo2"/>
+      </w:pPr>
+      <w:r>
+        <w:lastRenderedPageBreak/>
+        <w:t>Preparación de Informes y Especificaciones</w:t>
+      </w:r>
+    </w:p>
+    <w:p/>
+    <w:p>
+      <w:r>
+        <w:t xml:space="preserve">Especificaciones del problema </w:t>
+      </w:r>
+    </w:p>
+    <w:p>
+      <w:r>
+        <w:t>Problema: ingreso y salida de los pasajeros de un avión</w:t>
+      </w:r>
+    </w:p>
+    <w:p>
+      <w:r>
+        <w:t xml:space="preserve">Entradas: -un </w:t>
+      </w:r>
+      <w:proofErr w:type="spellStart"/>
+      <w:r>
+        <w:t>txt</w:t>
+      </w:r>
+      <w:proofErr w:type="spellEnd"/>
+      <w:r>
+        <w:t xml:space="preserve"> con la información de cada de pasajeros, que tendrá su nombre, apellido, si pertenece a primera clase, asiento</w:t>
+      </w:r>
+      <w:r>
+        <w:t>,</w:t>
+      </w:r>
+      <w:r>
+        <w:t xml:space="preserve"> millas </w:t>
+      </w:r>
+      <w:proofErr w:type="spellStart"/>
+      <w:proofErr w:type="gramStart"/>
+      <w:r>
+        <w:t>acomuladas</w:t>
+      </w:r>
+      <w:r>
+        <w:t>,id</w:t>
+      </w:r>
+      <w:proofErr w:type="spellEnd"/>
+      <w:proofErr w:type="gramEnd"/>
+      <w:r>
+        <w:t>.</w:t>
+      </w:r>
+    </w:p>
+    <w:p>
+      <w:pPr>
+        <w:pStyle w:val="Prrafodelista"/>
+        <w:numPr>
+          <w:ilvl w:val="0"/>
+          <w:numId w:val="7"/>
+        </w:numPr>
+      </w:pPr>
+      <w:r>
+        <w:t xml:space="preserve">El numero de pasajeros que se van a ingresar al avión </w:t>
+      </w:r>
+    </w:p>
+    <w:p>
+      <w:pPr>
+        <w:pStyle w:val="Prrafodelista"/>
+        <w:numPr>
+          <w:ilvl w:val="0"/>
+          <w:numId w:val="7"/>
+        </w:numPr>
+      </w:pPr>
+      <w:r>
+        <w:t xml:space="preserve">un </w:t>
+      </w:r>
+      <w:proofErr w:type="spellStart"/>
+      <w:r>
+        <w:t>txt</w:t>
+      </w:r>
+      <w:proofErr w:type="spellEnd"/>
+      <w:r>
+        <w:t xml:space="preserve"> con el orden de llegada de cada </w:t>
+      </w:r>
+      <w:proofErr w:type="gramStart"/>
+      <w:r>
+        <w:t>pasajero  ,</w:t>
+      </w:r>
+      <w:proofErr w:type="gramEnd"/>
+      <w:r>
+        <w:t xml:space="preserve"> con su hora correspondiente y su id.</w:t>
+      </w:r>
+    </w:p>
+    <w:p>
+      <w:pPr>
+        <w:pStyle w:val="Prrafodelista"/>
+        <w:numPr>
+          <w:ilvl w:val="0"/>
+          <w:numId w:val="7"/>
+        </w:numPr>
+      </w:pPr>
+      <w:r>
+        <w:t xml:space="preserve">La configuración del </w:t>
+      </w:r>
+      <w:proofErr w:type="gramStart"/>
+      <w:r>
+        <w:t>avión ,</w:t>
+      </w:r>
+      <w:proofErr w:type="gramEnd"/>
+      <w:r>
+        <w:t xml:space="preserve"> con el numero de asientos, numero de avión , numero de filas y columnas</w:t>
+      </w:r>
+    </w:p>
+    <w:p>
+      <w:proofErr w:type="gramStart"/>
+      <w:r>
+        <w:t>Salida:-</w:t>
+      </w:r>
+      <w:proofErr w:type="gramEnd"/>
+      <w:r>
+        <w:t xml:space="preserve"> lista de ingreso de los pasajeros </w:t>
+      </w:r>
+    </w:p>
+    <w:p>
+      <w:pPr>
+        <w:pStyle w:val="Prrafodelista"/>
+        <w:numPr>
+          <w:ilvl w:val="0"/>
+          <w:numId w:val="7"/>
+        </w:numPr>
+      </w:pPr>
+      <w:r>
+        <w:t xml:space="preserve">Lista de salida de los pasajeros </w:t>
+      </w:r>
+    </w:p>
+    <w:p/>
+    <w:p>
+      <w:r>
+        <w:t>Consideraciones:</w:t>
+      </w:r>
+    </w:p>
+    <w:p>
+      <w:r>
+        <w:t>Los casos posibles que pueden ocurrir durante el ingreso del avión son:</w:t>
+      </w:r>
+    </w:p>
+    <w:p>
+      <w:r>
+        <w:t>-</w:t>
+      </w:r>
+      <w:r>
+        <w:t xml:space="preserve">Si la lista de ingreso de los pasajeros esta </w:t>
+      </w:r>
+      <w:proofErr w:type="spellStart"/>
+      <w:r>
+        <w:t>vacia</w:t>
+      </w:r>
+      <w:proofErr w:type="spellEnd"/>
+      <w:r>
+        <w:t xml:space="preserve">, se deberá ingresar otra vez una lista con por lo menos </w:t>
+      </w:r>
+      <w:proofErr w:type="gramStart"/>
+      <w:r>
+        <w:t>un pasajeros</w:t>
+      </w:r>
+      <w:proofErr w:type="gramEnd"/>
+    </w:p>
+    <w:p>
+      <w:r>
+        <w:t xml:space="preserve">-Se </w:t>
+      </w:r>
+      <w:proofErr w:type="gramStart"/>
+      <w:r>
+        <w:t>tomara</w:t>
+      </w:r>
+      <w:proofErr w:type="gramEnd"/>
+      <w:r>
+        <w:t xml:space="preserve"> en cuenta que ningún pasajero de la lista entregada se repetirá.</w:t>
+      </w:r>
+    </w:p>
+    <w:p>
+      <w:r>
+        <w:t xml:space="preserve">-Se </w:t>
+      </w:r>
+      <w:proofErr w:type="gramStart"/>
+      <w:r>
+        <w:t>tomara</w:t>
+      </w:r>
+      <w:proofErr w:type="gramEnd"/>
+      <w:r>
+        <w:t xml:space="preserve"> en cuenta que ningún pasajero de la lista entregada tendrá el mismo número de asiento y que entrera entre los números de asientos del avión </w:t>
+      </w:r>
+    </w:p>
+    <w:p>
+      <w:r>
+        <w:t>Los casos posibles que pueden ocurrir durante el ingreso del avión son:</w:t>
+      </w:r>
+    </w:p>
+    <w:p>
+      <w:r>
+        <w:t>Los casos de que pueden ocurrir en durante la salida del avión son:</w:t>
+      </w:r>
+    </w:p>
+    <w:p>
+      <w:r>
+        <w:t xml:space="preserve">-Si la lista de hora se salida esta </w:t>
+      </w:r>
+      <w:proofErr w:type="spellStart"/>
+      <w:proofErr w:type="gramStart"/>
+      <w:r>
+        <w:t>vacia</w:t>
+      </w:r>
+      <w:proofErr w:type="spellEnd"/>
+      <w:r>
+        <w:t xml:space="preserve"> ,</w:t>
+      </w:r>
+      <w:proofErr w:type="gramEnd"/>
+      <w:r>
+        <w:t xml:space="preserve"> se debería ingresar otra vez la lista con por lo menos un pasajero </w:t>
+      </w:r>
+    </w:p>
     <w:sectPr>
       <w:pgSz w:w="12240" w:h="15840"/>
       <w:pgMar w:top="1417" w:right="1701" w:bottom="1417" w:left="1701" w:header="708" w:footer="708" w:gutter="0"/>
@@ -1613,6 +2123,118 @@
     </w:lvl>
   </w:abstractNum>
   <w:abstractNum w:abstractNumId="1" w15:restartNumberingAfterBreak="0">
+    <w:nsid w:val="29D912F9"/>
+    <w:multiLevelType w:val="hybridMultilevel"/>
+    <w:tmpl w:val="83CCAB8A"/>
+    <w:lvl w:ilvl="0" w:tplc="D4FEA848">
+      <w:numFmt w:val="bullet"/>
+      <w:lvlText w:val="-"/>
+      <w:lvlJc w:val="left"/>
+      <w:pPr>
+        <w:ind w:left="720" w:hanging="360"/>
+      </w:pPr>
+      <w:rPr>
+        <w:rFonts w:ascii="Calibri" w:eastAsiaTheme="minorHAnsi" w:hAnsi="Calibri" w:cs="Calibri" w:hint="default"/>
+      </w:rPr>
+    </w:lvl>
+    <w:lvl w:ilvl="1" w:tplc="240A0003" w:tentative="1">
+      <w:start w:val="1"/>
+      <w:numFmt w:val="bullet"/>
+      <w:lvlText w:val="o"/>
+      <w:lvlJc w:val="left"/>
+      <w:pPr>
+        <w:ind w:left="1440" w:hanging="360"/>
+      </w:pPr>
+      <w:rPr>
+        <w:rFonts w:ascii="Courier New" w:hAnsi="Courier New" w:cs="Courier New" w:hint="default"/>
+      </w:rPr>
+    </w:lvl>
+    <w:lvl w:ilvl="2" w:tplc="240A0005" w:tentative="1">
+      <w:start w:val="1"/>
+      <w:numFmt w:val="bullet"/>
+      <w:lvlText w:val=""/>
+      <w:lvlJc w:val="left"/>
+      <w:pPr>
+        <w:ind w:left="2160" w:hanging="360"/>
+      </w:pPr>
+      <w:rPr>
+        <w:rFonts w:ascii="Wingdings" w:hAnsi="Wingdings" w:hint="default"/>
+      </w:rPr>
+    </w:lvl>
+    <w:lvl w:ilvl="3" w:tplc="240A0001" w:tentative="1">
+      <w:start w:val="1"/>
+      <w:numFmt w:val="bullet"/>
+      <w:lvlText w:val=""/>
+      <w:lvlJc w:val="left"/>
+      <w:pPr>
+        <w:ind w:left="2880" w:hanging="360"/>
+      </w:pPr>
+      <w:rPr>
+        <w:rFonts w:ascii="Symbol" w:hAnsi="Symbol" w:hint="default"/>
+      </w:rPr>
+    </w:lvl>
+    <w:lvl w:ilvl="4" w:tplc="240A0003" w:tentative="1">
+      <w:start w:val="1"/>
+      <w:numFmt w:val="bullet"/>
+      <w:lvlText w:val="o"/>
+      <w:lvlJc w:val="left"/>
+      <w:pPr>
+        <w:ind w:left="3600" w:hanging="360"/>
+      </w:pPr>
+      <w:rPr>
+        <w:rFonts w:ascii="Courier New" w:hAnsi="Courier New" w:cs="Courier New" w:hint="default"/>
+      </w:rPr>
+    </w:lvl>
+    <w:lvl w:ilvl="5" w:tplc="240A0005" w:tentative="1">
+      <w:start w:val="1"/>
+      <w:numFmt w:val="bullet"/>
+      <w:lvlText w:val=""/>
+      <w:lvlJc w:val="left"/>
+      <w:pPr>
+        <w:ind w:left="4320" w:hanging="360"/>
+      </w:pPr>
+      <w:rPr>
+        <w:rFonts w:ascii="Wingdings" w:hAnsi="Wingdings" w:hint="default"/>
+      </w:rPr>
+    </w:lvl>
+    <w:lvl w:ilvl="6" w:tplc="240A0001" w:tentative="1">
+      <w:start w:val="1"/>
+      <w:numFmt w:val="bullet"/>
+      <w:lvlText w:val=""/>
+      <w:lvlJc w:val="left"/>
+      <w:pPr>
+        <w:ind w:left="5040" w:hanging="360"/>
+      </w:pPr>
+      <w:rPr>
+        <w:rFonts w:ascii="Symbol" w:hAnsi="Symbol" w:hint="default"/>
+      </w:rPr>
+    </w:lvl>
+    <w:lvl w:ilvl="7" w:tplc="240A0003" w:tentative="1">
+      <w:start w:val="1"/>
+      <w:numFmt w:val="bullet"/>
+      <w:lvlText w:val="o"/>
+      <w:lvlJc w:val="left"/>
+      <w:pPr>
+        <w:ind w:left="5760" w:hanging="360"/>
+      </w:pPr>
+      <w:rPr>
+        <w:rFonts w:ascii="Courier New" w:hAnsi="Courier New" w:cs="Courier New" w:hint="default"/>
+      </w:rPr>
+    </w:lvl>
+    <w:lvl w:ilvl="8" w:tplc="240A0005" w:tentative="1">
+      <w:start w:val="1"/>
+      <w:numFmt w:val="bullet"/>
+      <w:lvlText w:val=""/>
+      <w:lvlJc w:val="left"/>
+      <w:pPr>
+        <w:ind w:left="6480" w:hanging="360"/>
+      </w:pPr>
+      <w:rPr>
+        <w:rFonts w:ascii="Wingdings" w:hAnsi="Wingdings" w:hint="default"/>
+      </w:rPr>
+    </w:lvl>
+  </w:abstractNum>
+  <w:abstractNum w:abstractNumId="2" w15:restartNumberingAfterBreak="0">
     <w:nsid w:val="35B17D55"/>
     <w:multiLevelType w:val="hybridMultilevel"/>
     <w:tmpl w:val="EF669AF6"/>
@@ -1725,7 +2347,7 @@
       </w:rPr>
     </w:lvl>
   </w:abstractNum>
-  <w:abstractNum w:abstractNumId="2" w15:restartNumberingAfterBreak="0">
+  <w:abstractNum w:abstractNumId="3" w15:restartNumberingAfterBreak="0">
     <w:nsid w:val="55927BA4"/>
     <w:multiLevelType w:val="multilevel"/>
     <w:tmpl w:val="3A702364"/>
@@ -1838,7 +2460,7 @@
       </w:pPr>
     </w:lvl>
   </w:abstractNum>
-  <w:abstractNum w:abstractNumId="3" w15:restartNumberingAfterBreak="0">
+  <w:abstractNum w:abstractNumId="4" w15:restartNumberingAfterBreak="0">
     <w:nsid w:val="5A91433A"/>
     <w:multiLevelType w:val="hybridMultilevel"/>
     <w:tmpl w:val="FFFFFFFF"/>
@@ -1951,7 +2573,7 @@
       </w:rPr>
     </w:lvl>
   </w:abstractNum>
-  <w:abstractNum w:abstractNumId="4" w15:restartNumberingAfterBreak="0">
+  <w:abstractNum w:abstractNumId="5" w15:restartNumberingAfterBreak="0">
     <w:nsid w:val="5BB15DA1"/>
     <w:multiLevelType w:val="hybridMultilevel"/>
     <w:tmpl w:val="FFFFFFFF"/>
@@ -2064,7 +2686,7 @@
       </w:rPr>
     </w:lvl>
   </w:abstractNum>
-  <w:abstractNum w:abstractNumId="5" w15:restartNumberingAfterBreak="0">
+  <w:abstractNum w:abstractNumId="6" w15:restartNumberingAfterBreak="0">
     <w:nsid w:val="6D24426E"/>
     <w:multiLevelType w:val="hybridMultilevel"/>
     <w:tmpl w:val="7C705D04"/>
@@ -2157,18 +2779,21 @@
     <w:abstractNumId w:val="0"/>
   </w:num>
   <w:num w:numId="2" w16cid:durableId="1898319389">
+    <w:abstractNumId w:val="5"/>
+  </w:num>
+  <w:num w:numId="3" w16cid:durableId="576786877">
     <w:abstractNumId w:val="4"/>
   </w:num>
-  <w:num w:numId="3" w16cid:durableId="576786877">
+  <w:num w:numId="4" w16cid:durableId="670521738">
     <w:abstractNumId w:val="3"/>
   </w:num>
-  <w:num w:numId="4" w16cid:durableId="670521738">
+  <w:num w:numId="5" w16cid:durableId="1054474276">
+    <w:abstractNumId w:val="6"/>
+  </w:num>
+  <w:num w:numId="6" w16cid:durableId="503595674">
     <w:abstractNumId w:val="2"/>
   </w:num>
-  <w:num w:numId="5" w16cid:durableId="1054474276">
-    <w:abstractNumId w:val="5"/>
-  </w:num>
-  <w:num w:numId="6" w16cid:durableId="503595674">
+  <w:num w:numId="7" w16cid:durableId="2056275000">
     <w:abstractNumId w:val="1"/>
   </w:num>
 </w:numbering>
@@ -2573,11 +3198,32 @@
     <w:name w:val="Normal"/>
     <w:qFormat/>
   </w:style>
-  <w:style w:type="paragraph" w:styleId="Heading2">
+  <w:style w:type="paragraph" w:styleId="Ttulo1">
+    <w:name w:val="heading 1"/>
+    <w:basedOn w:val="Normal"/>
+    <w:next w:val="Normal"/>
+    <w:link w:val="Ttulo1Car"/>
+    <w:uiPriority w:val="9"/>
+    <w:qFormat/>
+    <w:rsid w:val="003B412A"/>
+    <w:pPr>
+      <w:keepNext/>
+      <w:keepLines/>
+      <w:spacing w:before="240" w:after="0"/>
+      <w:outlineLvl w:val="0"/>
+    </w:pPr>
+    <w:rPr>
+      <w:rFonts w:asciiTheme="majorHAnsi" w:eastAsiaTheme="majorEastAsia" w:hAnsiTheme="majorHAnsi" w:cstheme="majorBidi"/>
+      <w:color w:val="2F5496" w:themeColor="accent1" w:themeShade="BF"/>
+      <w:sz w:val="32"/>
+      <w:szCs w:val="32"/>
+    </w:rPr>
+  </w:style>
+  <w:style w:type="paragraph" w:styleId="Ttulo2">
     <w:name w:val="heading 2"/>
     <w:basedOn w:val="Normal"/>
     <w:next w:val="Normal"/>
-    <w:link w:val="Heading2Char"/>
+    <w:link w:val="Ttulo2Car"/>
     <w:uiPriority w:val="9"/>
     <w:unhideWhenUsed/>
     <w:qFormat/>
@@ -2595,13 +3241,13 @@
       <w:szCs w:val="26"/>
     </w:rPr>
   </w:style>
-  <w:style w:type="character" w:default="1" w:styleId="DefaultParagraphFont">
+  <w:style w:type="character" w:default="1" w:styleId="Fuentedeprrafopredeter">
     <w:name w:val="Default Paragraph Font"/>
     <w:uiPriority w:val="1"/>
     <w:semiHidden/>
     <w:unhideWhenUsed/>
   </w:style>
-  <w:style w:type="table" w:default="1" w:styleId="TableNormal">
+  <w:style w:type="table" w:default="1" w:styleId="Tablanormal">
     <w:name w:val="Normal Table"/>
     <w:uiPriority w:val="99"/>
     <w:semiHidden/>
@@ -2616,13 +3262,13 @@
       </w:tblCellMar>
     </w:tblPr>
   </w:style>
-  <w:style w:type="numbering" w:default="1" w:styleId="NoList">
+  <w:style w:type="numbering" w:default="1" w:styleId="Sinlista">
     <w:name w:val="No List"/>
     <w:uiPriority w:val="99"/>
     <w:semiHidden/>
     <w:unhideWhenUsed/>
   </w:style>
-  <w:style w:type="paragraph" w:styleId="ListParagraph">
+  <w:style w:type="paragraph" w:styleId="Prrafodelista">
     <w:name w:val="List Paragraph"/>
     <w:basedOn w:val="Normal"/>
     <w:uiPriority w:val="34"/>
@@ -2650,10 +3296,10 @@
       <w:lang w:eastAsia="es-CO"/>
     </w:rPr>
   </w:style>
-  <w:style w:type="character" w:customStyle="1" w:styleId="Heading2Char">
-    <w:name w:val="Heading 2 Char"/>
-    <w:basedOn w:val="DefaultParagraphFont"/>
-    <w:link w:val="Heading2"/>
+  <w:style w:type="character" w:customStyle="1" w:styleId="Ttulo2Car">
+    <w:name w:val="Título 2 Car"/>
+    <w:basedOn w:val="Fuentedeprrafopredeter"/>
+    <w:link w:val="Ttulo2"/>
     <w:uiPriority w:val="9"/>
     <w:rsid w:val="00B01821"/>
     <w:rPr>
@@ -2663,9 +3309,9 @@
       <w:szCs w:val="26"/>
     </w:rPr>
   </w:style>
-  <w:style w:type="table" w:styleId="TableGrid">
+  <w:style w:type="table" w:styleId="Tablaconcuadrcula">
     <w:name w:val="Table Grid"/>
-    <w:basedOn w:val="TableNormal"/>
+    <w:basedOn w:val="Tablanormal"/>
     <w:uiPriority w:val="59"/>
     <w:rsid w:val="00FB4123"/>
     <w:pPr>
@@ -2681,6 +3327,19 @@
         <w:insideV w:val="single" w:sz="4" w:space="0" w:color="000000" w:themeColor="text1"/>
       </w:tblBorders>
     </w:tblPr>
+  </w:style>
+  <w:style w:type="character" w:customStyle="1" w:styleId="Ttulo1Car">
+    <w:name w:val="Título 1 Car"/>
+    <w:basedOn w:val="Fuentedeprrafopredeter"/>
+    <w:link w:val="Ttulo1"/>
+    <w:uiPriority w:val="9"/>
+    <w:rsid w:val="003B412A"/>
+    <w:rPr>
+      <w:rFonts w:asciiTheme="majorHAnsi" w:eastAsiaTheme="majorEastAsia" w:hAnsiTheme="majorHAnsi" w:cstheme="majorBidi"/>
+      <w:color w:val="2F5496" w:themeColor="accent1" w:themeShade="BF"/>
+      <w:sz w:val="32"/>
+      <w:szCs w:val="32"/>
+    </w:rPr>
   </w:style>
 </w:styles>
 </file>

</xml_diff>

<commit_message>
Agregando Los documentos que faltaban y actualizando el metodo de la ingenieria.
</commit_message>
<xml_diff>
--- a/docs/metodo de la ingenieria.docx
+++ b/docs/metodo de la ingenieria.docx
@@ -71,7 +71,7 @@
         </w:numPr>
       </w:pPr>
       <w:r>
-        <w:t>El sistema debe permitir mantener el llamado por secciones del avión, empezando por las más alejadas a la puerta de ingreso hasta la más cercana a ella.</w:t>
+        <w:t>El sistema debe permitir establecer un orden de salida del avión teniendo en cuenta la configuración de los asientos, donde los que se encuentran en las primeras filas son los primeros en salir y para cada fila el orden está establecido por cercanía al pasillo u orden de llegada como última instancia.</w:t>
       </w:r>
     </w:p>
     <w:p>
@@ -83,7 +83,7 @@
         </w:numPr>
       </w:pPr>
       <w:r>
-        <w:t>El sistema debe permitir establecer un orden de salida del avión teniendo en cuenta la configuración de los asientos, donde los que se encuentran en las primeras filas son los primeros en salir y para cada fila el orden está establecido por cercanía al pasillo u orden de llegada como última instancia.</w:t>
+        <w:t>Priorizar el ingreso de la primera clase en base a otros datos relevantes, como millas acumuladas, atención especial requerida, tercera edad, etc.</w:t>
       </w:r>
     </w:p>
     <w:p>
@@ -95,19 +95,7 @@
         </w:numPr>
       </w:pPr>
       <w:r>
-        <w:t>Priorizar el ingreso de la primera clase en base a otros datos relevantes, como millas acumuladas, atención especial requerida, tercera edad, etc.</w:t>
-      </w:r>
-    </w:p>
-    <w:p>
-      <w:pPr>
-        <w:pStyle w:val="Prrafodelista"/>
-        <w:numPr>
-          <w:ilvl w:val="0"/>
-          <w:numId w:val="5"/>
-        </w:numPr>
-      </w:pPr>
-      <w:r>
-        <w:t>Permitir la simulación de la base de datos mediante un cargue inicial de pasajeros al sistema por medio de un archivo de texto plano generado por el usuario.</w:t>
+        <w:t>Mostrar entrada</w:t>
       </w:r>
     </w:p>
     <w:p/>
@@ -244,6 +232,7 @@
         <w:pStyle w:val="Ttulo2"/>
       </w:pPr>
       <w:r>
+        <w:lastRenderedPageBreak/>
         <w:t xml:space="preserve">Recopilación de información necesaria </w:t>
       </w:r>
     </w:p>
@@ -259,27 +248,10 @@
           <w:b/>
           <w:bCs/>
         </w:rPr>
-        <w:t>-</w:t>
-      </w:r>
-      <w:proofErr w:type="spellStart"/>
-      <w:r>
-        <w:rPr>
-          <w:b/>
-          <w:bCs/>
-        </w:rPr>
-        <w:t>SabreSonic</w:t>
-      </w:r>
-      <w:proofErr w:type="spellEnd"/>
-      <w:r>
-        <w:t xml:space="preserve"> es un sistema de gestión de pasajeros en la cual se basa en gestionar todo el proceso de reserva de vuelos, emisión de boletos, </w:t>
-      </w:r>
-      <w:proofErr w:type="spellStart"/>
-      <w:r>
-        <w:t>check</w:t>
-      </w:r>
-      <w:proofErr w:type="spellEnd"/>
-      <w:r>
-        <w:t>-in y la gestión de la información del pasajero, dividiendo este en varios módulos que son:</w:t>
+        <w:t>-SabreSonic</w:t>
+      </w:r>
+      <w:r>
+        <w:t xml:space="preserve"> es un sistema de gestión de pasajeros en la cual se basa en gestionar todo el proceso de reserva de vuelos, emisión de boletos, check-in y la gestión de la información del pasajero, dividiendo este en varios módulos que son:</w:t>
       </w:r>
     </w:p>
     <w:p>
@@ -290,13 +262,8 @@
           <w:numId w:val="3"/>
         </w:numPr>
       </w:pPr>
-      <w:proofErr w:type="spellStart"/>
-      <w:r>
-        <w:t>SaRreSonic</w:t>
-      </w:r>
-      <w:proofErr w:type="spellEnd"/>
-      <w:r>
-        <w:t xml:space="preserve"> Res: encarga de la reserva de vuelos y la emisión de boletos.</w:t>
+      <w:r>
+        <w:t>SaRreSonic Res: encarga de la reserva de vuelos y la emisión de boletos.</w:t>
       </w:r>
     </w:p>
     <w:p>
@@ -307,21 +274,8 @@
           <w:numId w:val="3"/>
         </w:numPr>
       </w:pPr>
-      <w:proofErr w:type="spellStart"/>
-      <w:r>
-        <w:t>SabreSonic</w:t>
-      </w:r>
-      <w:proofErr w:type="spellEnd"/>
-      <w:r>
-        <w:t xml:space="preserve"> </w:t>
-      </w:r>
-      <w:proofErr w:type="spellStart"/>
-      <w:r>
-        <w:t>Inventory</w:t>
-      </w:r>
-      <w:proofErr w:type="spellEnd"/>
-      <w:r>
-        <w:t>: gestiona la capacidad de los vuelos y los asientos disponibles.</w:t>
+      <w:r>
+        <w:t>SabreSonic Inventory: gestiona la capacidad de los vuelos y los asientos disponibles.</w:t>
       </w:r>
     </w:p>
     <w:p>
@@ -332,21 +286,8 @@
           <w:numId w:val="3"/>
         </w:numPr>
       </w:pPr>
-      <w:proofErr w:type="spellStart"/>
-      <w:r>
-        <w:t>SabreSonic</w:t>
-      </w:r>
-      <w:proofErr w:type="spellEnd"/>
-      <w:r>
-        <w:t xml:space="preserve"> </w:t>
-      </w:r>
-      <w:proofErr w:type="spellStart"/>
-      <w:r>
-        <w:t>Check</w:t>
-      </w:r>
-      <w:proofErr w:type="spellEnd"/>
-      <w:r>
-        <w:t>-In: Gestiona el embarque de los pasajeros.</w:t>
+      <w:r>
+        <w:t>SabreSonic Check-In: Gestiona el embarque de los pasajeros.</w:t>
       </w:r>
     </w:p>
     <w:p>
@@ -357,58 +298,13 @@
           <w:numId w:val="3"/>
         </w:numPr>
       </w:pPr>
-      <w:proofErr w:type="spellStart"/>
-      <w:r>
-        <w:t>SabreSonic</w:t>
-      </w:r>
-      <w:proofErr w:type="spellEnd"/>
-      <w:r>
-        <w:t xml:space="preserve"> </w:t>
-      </w:r>
-      <w:proofErr w:type="spellStart"/>
-      <w:r>
-        <w:t>Customer</w:t>
-      </w:r>
-      <w:proofErr w:type="spellEnd"/>
-      <w:r>
-        <w:t xml:space="preserve"> Sales and </w:t>
-      </w:r>
-      <w:proofErr w:type="spellStart"/>
-      <w:r>
-        <w:t>Service</w:t>
-      </w:r>
-      <w:proofErr w:type="spellEnd"/>
-      <w:r>
-        <w:t>: Se encarga de la gestión de la información del pasajero.</w:t>
-      </w:r>
-    </w:p>
-    <w:p>
-      <w:r>
-        <w:t xml:space="preserve">Estos </w:t>
-      </w:r>
-      <w:proofErr w:type="spellStart"/>
-      <w:r>
-        <w:t>modulos</w:t>
-      </w:r>
-      <w:proofErr w:type="spellEnd"/>
-      <w:r>
-        <w:t xml:space="preserve"> funcionan como un sistema que trabajan en conjunto para </w:t>
-      </w:r>
-      <w:proofErr w:type="spellStart"/>
-      <w:r>
-        <w:t>obetener</w:t>
-      </w:r>
-      <w:proofErr w:type="spellEnd"/>
-      <w:r>
-        <w:t xml:space="preserve"> el objetivo deseado que es el control de todo lo relaciona en la </w:t>
-      </w:r>
-      <w:proofErr w:type="spellStart"/>
-      <w:r>
-        <w:t>gestion</w:t>
-      </w:r>
-      <w:proofErr w:type="spellEnd"/>
-      <w:r>
-        <w:t xml:space="preserve"> de los pasajeros.</w:t>
+      <w:r>
+        <w:t>SabreSonic Customer Sales and Service: Se encarga de la gestión de la información del pasajero.</w:t>
+      </w:r>
+    </w:p>
+    <w:p>
+      <w:r>
+        <w:t>Estos modulos funcionan como un sistema que trabajan en conjunto para obetener el objetivo deseado que es el control de todo lo relaciona en la gestion de los pasajeros.</w:t>
       </w:r>
     </w:p>
     <w:p/>
@@ -416,7 +312,6 @@
       <w:r>
         <w:t>-</w:t>
       </w:r>
-      <w:proofErr w:type="spellStart"/>
       <w:r>
         <w:rPr>
           <w:b/>
@@ -424,87 +319,23 @@
         </w:rPr>
         <w:t>Atlea</w:t>
       </w:r>
-      <w:proofErr w:type="spellEnd"/>
-      <w:r>
-        <w:t xml:space="preserve"> es un sistema que proporciona servicios para la gestión de pasajeros, que tiene diferentes módulos que, trabajando conjuntamente, permiten el funcionamiento del sistema. Estos </w:t>
-      </w:r>
-      <w:proofErr w:type="spellStart"/>
-      <w:r>
-        <w:t>modulos</w:t>
-      </w:r>
-      <w:proofErr w:type="spellEnd"/>
-      <w:r>
-        <w:t xml:space="preserve"> son:  </w:t>
-      </w:r>
-    </w:p>
-    <w:p>
-      <w:proofErr w:type="spellStart"/>
-      <w:r>
-        <w:t>Altéa</w:t>
-      </w:r>
-      <w:proofErr w:type="spellEnd"/>
-      <w:r>
-        <w:t xml:space="preserve"> </w:t>
-      </w:r>
-      <w:proofErr w:type="spellStart"/>
-      <w:r>
-        <w:t>Reservation</w:t>
-      </w:r>
-      <w:proofErr w:type="spellEnd"/>
-      <w:r>
-        <w:t>: Maneja la gestión de los vuelos y boletos.</w:t>
-      </w:r>
-    </w:p>
-    <w:p>
-      <w:proofErr w:type="spellStart"/>
-      <w:r>
-        <w:t>Atlea</w:t>
-      </w:r>
-      <w:proofErr w:type="spellEnd"/>
-      <w:r>
-        <w:t xml:space="preserve"> </w:t>
-      </w:r>
-      <w:proofErr w:type="spellStart"/>
-      <w:r>
-        <w:t>inventory</w:t>
-      </w:r>
-      <w:proofErr w:type="spellEnd"/>
-      <w:r>
-        <w:t>: Gestiona la capacidad de los vuelos y los asientos.</w:t>
-      </w:r>
-    </w:p>
-    <w:p>
-      <w:proofErr w:type="spellStart"/>
-      <w:r>
-        <w:t>Altéa</w:t>
-      </w:r>
-      <w:proofErr w:type="spellEnd"/>
-      <w:r>
-        <w:t xml:space="preserve"> </w:t>
-      </w:r>
-      <w:proofErr w:type="spellStart"/>
-      <w:r>
-        <w:t>Departure</w:t>
-      </w:r>
-      <w:proofErr w:type="spellEnd"/>
-      <w:r>
-        <w:t xml:space="preserve"> Control: Se encarga en el proceso </w:t>
-      </w:r>
-      <w:proofErr w:type="gramStart"/>
-      <w:r>
-        <w:t xml:space="preserve">del </w:t>
-      </w:r>
-      <w:proofErr w:type="spellStart"/>
-      <w:r>
-        <w:t>check</w:t>
-      </w:r>
-      <w:proofErr w:type="spellEnd"/>
-      <w:r>
-        <w:t>-in</w:t>
-      </w:r>
-      <w:proofErr w:type="gramEnd"/>
-      <w:r>
-        <w:t xml:space="preserve"> y embarque.</w:t>
+      <w:r>
+        <w:t xml:space="preserve"> es un sistema que proporciona servicios para la gestión de pasajeros, que tiene diferentes módulos que, trabajando conjuntamente, permiten el funcionamiento del sistema. Estos modulos son:  </w:t>
+      </w:r>
+    </w:p>
+    <w:p>
+      <w:r>
+        <w:t>Altéa Reservation: Maneja la gestión de los vuelos y boletos.</w:t>
+      </w:r>
+    </w:p>
+    <w:p>
+      <w:r>
+        <w:t>Atlea inventory: Gestiona la capacidad de los vuelos y los asientos.</w:t>
+      </w:r>
+    </w:p>
+    <w:p>
+      <w:r>
+        <w:t>Altéa Departure Control: Se encarga en el proceso del check-in y embarque.</w:t>
       </w:r>
     </w:p>
     <w:p/>
@@ -602,7 +433,6 @@
           <w:b/>
           <w:bCs/>
         </w:rPr>
-        <w:lastRenderedPageBreak/>
         <w:t>Embarque:</w:t>
       </w:r>
       <w:r>
@@ -625,7 +455,11 @@
         <w:t xml:space="preserve">Pasajeros preferenciales: </w:t>
       </w:r>
       <w:r>
-        <w:t>Son pasajeros que tienes ciertos privilegios y derechos extra que un pasajero común, ya que estos privilegios permites seguridad y proteger la dignidad de los pasajeros preferenciales. Estos pasajeros pueden ser personas de tercera edad, mujeres embarazadas o personas con enfermedades.</w:t>
+        <w:t xml:space="preserve">Son pasajeros que tienes ciertos privilegios y derechos extra que un pasajero común, ya que estos privilegios permites seguridad y proteger la dignidad de </w:t>
+      </w:r>
+      <w:r>
+        <w:lastRenderedPageBreak/>
+        <w:t>los pasajeros preferenciales. Estos pasajeros pueden ser personas de tercera edad, mujeres embarazadas o personas con enfermedades.</w:t>
       </w:r>
     </w:p>
     <w:p>
@@ -638,47 +472,7 @@
     </w:p>
     <w:p>
       <w:r>
-        <w:t xml:space="preserve">Nuestro objetivo es el mejor ordenamiento y eficiencia de para organización de los </w:t>
-      </w:r>
-      <w:proofErr w:type="spellStart"/>
-      <w:r>
-        <w:t>pasajeroos</w:t>
-      </w:r>
-      <w:proofErr w:type="spellEnd"/>
-      <w:r>
-        <w:t xml:space="preserve">, para esto debemos observar los diferentes </w:t>
-      </w:r>
-      <w:proofErr w:type="spellStart"/>
-      <w:r>
-        <w:t>metodos</w:t>
-      </w:r>
-      <w:proofErr w:type="spellEnd"/>
-      <w:r>
-        <w:t xml:space="preserve"> que tenemos para organizar elementos y obtener la mejor eficiencia, estos pueden ser </w:t>
-      </w:r>
-      <w:proofErr w:type="spellStart"/>
-      <w:r>
-        <w:t>Stack</w:t>
-      </w:r>
-      <w:proofErr w:type="spellEnd"/>
-      <w:r>
-        <w:t xml:space="preserve">, </w:t>
-      </w:r>
-      <w:proofErr w:type="spellStart"/>
-      <w:r>
-        <w:t>queues</w:t>
-      </w:r>
-      <w:proofErr w:type="spellEnd"/>
-      <w:r>
-        <w:t xml:space="preserve"> y colas de prioridad utilizando </w:t>
-      </w:r>
-      <w:proofErr w:type="spellStart"/>
-      <w:r>
-        <w:t>heap</w:t>
-      </w:r>
-      <w:proofErr w:type="spellEnd"/>
-      <w:r>
-        <w:t xml:space="preserve"> –Max, ahora mostraremos las diferentes soluciones que podemos usar:</w:t>
+        <w:t>Nuestro objetivo es el mejor ordenamiento y eficiencia de para organización de los pasajeroos, para esto debemos observar los diferentes metodos que tenemos para organizar elementos y obtener la mejor eficiencia, estos pueden ser Stack, queues y colas de prioridad utilizando heap –Max, ahora mostraremos las diferentes soluciones que podemos usar:</w:t>
       </w:r>
     </w:p>
     <w:p/>
@@ -702,29 +496,8 @@
           <w:numId w:val="1"/>
         </w:numPr>
       </w:pPr>
-      <w:proofErr w:type="spellStart"/>
-      <w:r>
-        <w:t>Utilzar</w:t>
-      </w:r>
-      <w:proofErr w:type="spellEnd"/>
-      <w:r>
-        <w:t xml:space="preserve"> </w:t>
-      </w:r>
-      <w:proofErr w:type="spellStart"/>
-      <w:r>
-        <w:t>Queue</w:t>
-      </w:r>
-      <w:proofErr w:type="spellEnd"/>
-      <w:r>
-        <w:t xml:space="preserve"> para el ingreso y salida de los pasajeros. </w:t>
-      </w:r>
-      <w:proofErr w:type="spellStart"/>
-      <w:r>
-        <w:t>Queue</w:t>
-      </w:r>
-      <w:proofErr w:type="spellEnd"/>
-      <w:r>
-        <w:t xml:space="preserve"> es una estructura de datos que se utiliza para almacenar y organizar una colección de elementos en la que el primer elemento en entrar es el primero en salir.</w:t>
+      <w:r>
+        <w:t>Utilzar Queue para el ingreso y salida de los pasajeros. Queue es una estructura de datos que se utiliza para almacenar y organizar una colección de elementos en la que el primer elemento en entrar es el primero en salir.</w:t>
       </w:r>
     </w:p>
     <w:p>
@@ -736,23 +509,7 @@
         </w:numPr>
       </w:pPr>
       <w:r>
-        <w:t xml:space="preserve">Utilizar Colas de prioridad y </w:t>
-      </w:r>
-      <w:proofErr w:type="spellStart"/>
-      <w:r>
-        <w:t>Queue</w:t>
-      </w:r>
-      <w:proofErr w:type="spellEnd"/>
-      <w:r>
-        <w:t xml:space="preserve"> para el ingreso y salida de los pasajeros. Dando prioridades a los pasajeros con las colas de prioridad y permitiendo con </w:t>
-      </w:r>
-      <w:proofErr w:type="spellStart"/>
-      <w:r>
-        <w:t>queue</w:t>
-      </w:r>
-      <w:proofErr w:type="spellEnd"/>
-      <w:r>
-        <w:t xml:space="preserve"> la mayor eficiencia y ordenamiento de los pasajeros. </w:t>
+        <w:t xml:space="preserve">Utilizar Colas de prioridad y Queue para el ingreso y salida de los pasajeros. Dando prioridades a los pasajeros con las colas de prioridad y permitiendo con queue la mayor eficiencia y ordenamiento de los pasajeros. </w:t>
       </w:r>
     </w:p>
     <w:p>
@@ -766,28 +523,15 @@
     <w:p/>
     <w:p>
       <w:r>
-        <w:t xml:space="preserve">Se descartará la segunda solución, debido a que solo usar </w:t>
-      </w:r>
-      <w:proofErr w:type="spellStart"/>
-      <w:r>
-        <w:t>queue</w:t>
-      </w:r>
-      <w:proofErr w:type="spellEnd"/>
-      <w:r>
-        <w:t xml:space="preserve"> supondría varios problemas al intentar dar la prioridad a los pasajeros que lo necesiten, debido a que este método prioriza la llegada, mas no otros factores.</w:t>
-      </w:r>
-    </w:p>
-    <w:p>
-      <w:r>
-        <w:t xml:space="preserve">Nos quedaríamos con la primera y tercera solución. La tercera solución, nos ayudaría mediante </w:t>
-      </w:r>
-      <w:proofErr w:type="spellStart"/>
-      <w:r>
-        <w:t>queue</w:t>
-      </w:r>
-      <w:proofErr w:type="spellEnd"/>
-      <w:r>
-        <w:t xml:space="preserve"> tener en cuenta el orden de llegada de los pasajeros de la clase económica, y de la primera clase nos ayudaría las colas de prioridad, teniendo en cuanta las millas acumuladas. Y para la salida, se podría hacer otra cola de prioridad que tenga en cuenta el numero de la fila, y que, dentro de esa fila, habrá otra cola de prioridad que defina la salida de los pasajeros de esa fila. </w:t>
+        <w:t>Se descartará la segunda solución, debido a que solo usar queue supondría varios problemas al intentar dar la prioridad a los pasajeros que lo necesiten, debido a que este método prioriza la llegada, mas no otros factores.</w:t>
+      </w:r>
+    </w:p>
+    <w:p>
+      <w:r>
+        <w:t xml:space="preserve">Nos quedaríamos con la primera y tercera solución. La tercera solución, nos ayudaría mediante queue tener en cuenta el orden de llegada de los pasajeros de la clase económica, y de la primera clase nos ayudaría las colas de prioridad, teniendo en cuanta las millas acumuladas. Y para la salida, se </w:t>
+      </w:r>
+      <w:r>
+        <w:t>podría hacer un arryalist , al ser una secuencia de filas, no es necesario hacer una estructura de datos , como queue o priority queue, siempre se va a ingresar de una manera determinada las filas , un ejemplo serai 1 ,2 3 ,4 5. Pero dentro de estas filas , va  a ver un priority queue , que organizara de manera ordenada teniendo encuentra la distancia del pasillo y el tiempo de llegada</w:t>
       </w:r>
     </w:p>
     <w:p>
@@ -815,15 +559,7 @@
     </w:p>
     <w:p>
       <w:r>
-        <w:t xml:space="preserve">Criterio 1: cargue </w:t>
-      </w:r>
-      <w:proofErr w:type="spellStart"/>
-      <w:r>
-        <w:t>incial</w:t>
-      </w:r>
-      <w:proofErr w:type="spellEnd"/>
-      <w:r>
-        <w:t xml:space="preserve"> de la base de datos.</w:t>
+        <w:t>Criterio 1: cargue incial de la base de datos.</w:t>
       </w:r>
     </w:p>
     <w:p>
@@ -929,15 +665,7 @@
     <w:p/>
     <w:p>
       <w:r>
-        <w:t xml:space="preserve">Criterio 6: Muestra el orden de salida y de entrada a la </w:t>
-      </w:r>
-      <w:proofErr w:type="spellStart"/>
-      <w:r>
-        <w:t>tripulacion</w:t>
-      </w:r>
-      <w:proofErr w:type="spellEnd"/>
-      <w:r>
-        <w:t>.</w:t>
+        <w:t>Criterio 6: Muestra el orden de salida y de entrada a la tripulacion.</w:t>
       </w:r>
     </w:p>
     <w:p>
@@ -1525,23 +1253,7 @@
                 <w:rFonts w:ascii="Trebuchet MS" w:eastAsia="Trebuchet MS" w:hAnsi="Trebuchet MS" w:cs="Trebuchet MS"/>
                 <w:color w:val="202124"/>
               </w:rPr>
-              <w:t xml:space="preserve">usar </w:t>
-            </w:r>
-            <w:proofErr w:type="spellStart"/>
-            <w:r>
-              <w:rPr>
-                <w:rFonts w:ascii="Trebuchet MS" w:eastAsia="Trebuchet MS" w:hAnsi="Trebuchet MS" w:cs="Trebuchet MS"/>
-                <w:color w:val="202124"/>
-              </w:rPr>
-              <w:t>queue</w:t>
-            </w:r>
-            <w:proofErr w:type="spellEnd"/>
-            <w:r>
-              <w:rPr>
-                <w:rFonts w:ascii="Trebuchet MS" w:eastAsia="Trebuchet MS" w:hAnsi="Trebuchet MS" w:cs="Trebuchet MS"/>
-                <w:color w:val="202124"/>
-              </w:rPr>
-              <w:t xml:space="preserve"> y colas de prioridad</w:t>
+              <w:t>usar queue y colas de prioridad</w:t>
             </w:r>
           </w:p>
         </w:tc>
@@ -1826,34 +1538,16 @@
     </w:p>
     <w:p>
       <w:r>
-        <w:t xml:space="preserve">Entradas: -un </w:t>
-      </w:r>
-      <w:proofErr w:type="spellStart"/>
-      <w:r>
-        <w:t>txt</w:t>
-      </w:r>
-      <w:proofErr w:type="spellEnd"/>
-      <w:r>
-        <w:t xml:space="preserve"> con la información de cada de pasajeros, que tendrá su nombre, apellido, si pertenece a primera clase, asiento</w:t>
+        <w:t>Entradas: -un txt con la información de cada de pasajeros, que tendrá su nombre, apellido, si pertenece a primera clase, asiento</w:t>
       </w:r>
       <w:r>
         <w:t>,</w:t>
       </w:r>
       <w:r>
-        <w:t xml:space="preserve"> millas </w:t>
-      </w:r>
-      <w:proofErr w:type="spellStart"/>
-      <w:proofErr w:type="gramStart"/>
-      <w:r>
-        <w:t>acomuladas</w:t>
-      </w:r>
-      <w:r>
-        <w:t>,id</w:t>
-      </w:r>
-      <w:proofErr w:type="spellEnd"/>
-      <w:proofErr w:type="gramEnd"/>
-      <w:r>
-        <w:t>.</w:t>
+        <w:t xml:space="preserve"> millas acomuladas</w:t>
+      </w:r>
+      <w:r>
+        <w:t>,id.</w:t>
       </w:r>
     </w:p>
     <w:p>
@@ -1877,23 +1571,7 @@
         </w:numPr>
       </w:pPr>
       <w:r>
-        <w:t xml:space="preserve">un </w:t>
-      </w:r>
-      <w:proofErr w:type="spellStart"/>
-      <w:r>
-        <w:t>txt</w:t>
-      </w:r>
-      <w:proofErr w:type="spellEnd"/>
-      <w:r>
-        <w:t xml:space="preserve"> con el orden de llegada de cada </w:t>
-      </w:r>
-      <w:proofErr w:type="gramStart"/>
-      <w:r>
-        <w:t>pasajero  ,</w:t>
-      </w:r>
-      <w:proofErr w:type="gramEnd"/>
-      <w:r>
-        <w:t xml:space="preserve"> con su hora correspondiente y su id.</w:t>
+        <w:t>un txt con el orden de llegada de cada pasajero  , con su hora correspondiente y su id.</w:t>
       </w:r>
     </w:p>
     <w:p>
@@ -1905,25 +1583,12 @@
         </w:numPr>
       </w:pPr>
       <w:r>
-        <w:t xml:space="preserve">La configuración del </w:t>
-      </w:r>
-      <w:proofErr w:type="gramStart"/>
-      <w:r>
-        <w:t>avión ,</w:t>
-      </w:r>
-      <w:proofErr w:type="gramEnd"/>
-      <w:r>
-        <w:t xml:space="preserve"> con el numero de asientos, numero de avión , numero de filas y columnas</w:t>
-      </w:r>
-    </w:p>
-    <w:p>
-      <w:proofErr w:type="gramStart"/>
-      <w:r>
-        <w:t>Salida:-</w:t>
-      </w:r>
-      <w:proofErr w:type="gramEnd"/>
-      <w:r>
-        <w:t xml:space="preserve"> lista de ingreso de los pasajeros </w:t>
+        <w:t>La configuración del avión , con el numero de asientos, numero de avión , numero de filas y columnas</w:t>
+      </w:r>
+    </w:p>
+    <w:p>
+      <w:r>
+        <w:t xml:space="preserve">Salida:- lista de ingreso de los pasajeros </w:t>
       </w:r>
     </w:p>
     <w:p>
@@ -1954,51 +1619,17 @@
         <w:t>-</w:t>
       </w:r>
       <w:r>
-        <w:t xml:space="preserve">Si la lista de ingreso de los pasajeros esta </w:t>
-      </w:r>
-      <w:proofErr w:type="spellStart"/>
-      <w:r>
-        <w:t>vacia</w:t>
-      </w:r>
-      <w:proofErr w:type="spellEnd"/>
-      <w:r>
-        <w:t xml:space="preserve">, se deberá ingresar otra vez una lista con por lo menos </w:t>
-      </w:r>
-      <w:proofErr w:type="gramStart"/>
-      <w:r>
-        <w:t>un pasajeros</w:t>
-      </w:r>
-      <w:proofErr w:type="gramEnd"/>
-    </w:p>
-    <w:p>
-      <w:r>
-        <w:t xml:space="preserve">-Se </w:t>
-      </w:r>
-      <w:proofErr w:type="gramStart"/>
-      <w:r>
-        <w:t>tomara</w:t>
-      </w:r>
-      <w:proofErr w:type="gramEnd"/>
-      <w:r>
-        <w:t xml:space="preserve"> en cuenta que ningún pasajero de la lista entregada se repetirá.</w:t>
-      </w:r>
-    </w:p>
-    <w:p>
-      <w:r>
-        <w:t xml:space="preserve">-Se </w:t>
-      </w:r>
-      <w:proofErr w:type="gramStart"/>
-      <w:r>
-        <w:t>tomara</w:t>
-      </w:r>
-      <w:proofErr w:type="gramEnd"/>
-      <w:r>
-        <w:t xml:space="preserve"> en cuenta que ningún pasajero de la lista entregada tendrá el mismo número de asiento y que entrera entre los números de asientos del avión </w:t>
-      </w:r>
-    </w:p>
-    <w:p>
-      <w:r>
-        <w:t>Los casos posibles que pueden ocurrir durante el ingreso del avión son:</w:t>
+        <w:t>Si la lista de ingreso de los pasajeros esta vacia, se deberá ingresar otra vez una lista con por lo menos un pasajeros</w:t>
+      </w:r>
+    </w:p>
+    <w:p>
+      <w:r>
+        <w:t>-Se tomara en cuenta que ningún pasajero de la lista entregada se repetirá.</w:t>
+      </w:r>
+    </w:p>
+    <w:p>
+      <w:r>
+        <w:t xml:space="preserve">-Se tomara en cuenta que ningún pasajero de la lista entregada tendrá el mismo número de asiento y que entrera entre los números de asientos del avión </w:t>
       </w:r>
     </w:p>
     <w:p>
@@ -2008,22 +1639,3094 @@
     </w:p>
     <w:p>
       <w:r>
-        <w:t xml:space="preserve">-Si la lista de hora se salida esta </w:t>
-      </w:r>
-      <w:proofErr w:type="spellStart"/>
-      <w:proofErr w:type="gramStart"/>
-      <w:r>
-        <w:t>vacia</w:t>
-      </w:r>
-      <w:proofErr w:type="spellEnd"/>
-      <w:r>
-        <w:t xml:space="preserve"> ,</w:t>
-      </w:r>
-      <w:proofErr w:type="gramEnd"/>
-      <w:r>
-        <w:t xml:space="preserve"> se debería ingresar otra vez la lista con por lo menos un pasajero </w:t>
-      </w:r>
-    </w:p>
+        <w:t xml:space="preserve">-Si la lista de hora se salida esta vacia , se debería ingresar otra vez la lista con por lo menos un pasajero </w:t>
+      </w:r>
+    </w:p>
+    <w:p/>
+    <w:p/>
+    <w:p/>
+    <w:p/>
+    <w:p/>
+    <w:p/>
+    <w:p/>
+    <w:p>
+      <w:r>
+        <w:rPr>
+          <w:noProof/>
+        </w:rPr>
+        <mc:AlternateContent>
+          <mc:Choice Requires="wps">
+            <w:drawing>
+              <wp:anchor distT="0" distB="0" distL="114300" distR="114300" simplePos="0" relativeHeight="251660288" behindDoc="0" locked="0" layoutInCell="1" allowOverlap="1" wp14:anchorId="4A2F6B7A" wp14:editId="087CED0F">
+                <wp:simplePos x="0" y="0"/>
+                <wp:positionH relativeFrom="column">
+                  <wp:posOffset>2585085</wp:posOffset>
+                </wp:positionH>
+                <wp:positionV relativeFrom="paragraph">
+                  <wp:posOffset>212725</wp:posOffset>
+                </wp:positionV>
+                <wp:extent cx="2255520" cy="4168140"/>
+                <wp:effectExtent l="0" t="0" r="11430" b="22860"/>
+                <wp:wrapNone/>
+                <wp:docPr id="1774154415" name="Cuadro de texto 2"/>
+                <wp:cNvGraphicFramePr/>
+                <a:graphic xmlns:a="http://schemas.openxmlformats.org/drawingml/2006/main">
+                  <a:graphicData uri="http://schemas.microsoft.com/office/word/2010/wordprocessingShape">
+                    <wps:wsp>
+                      <wps:cNvSpPr txBox="1"/>
+                      <wps:spPr>
+                        <a:xfrm>
+                          <a:off x="0" y="0"/>
+                          <a:ext cx="2255520" cy="4168140"/>
+                        </a:xfrm>
+                        <a:prstGeom prst="rect">
+                          <a:avLst/>
+                        </a:prstGeom>
+                        <a:solidFill>
+                          <a:schemeClr val="lt1"/>
+                        </a:solidFill>
+                        <a:ln w="6350">
+                          <a:solidFill>
+                            <a:prstClr val="black"/>
+                          </a:solidFill>
+                        </a:ln>
+                      </wps:spPr>
+                      <wps:txbx>
+                        <w:txbxContent>
+                          <w:p>
+                            <w:r>
+                              <w:t xml:space="preserve">Algoritmo de organización de entrada del avión </w:t>
+                            </w:r>
+                          </w:p>
+                          <w:p>
+                            <w:r>
+                              <w:rPr>
+                                <w:noProof/>
+                              </w:rPr>
+                              <w:drawing>
+                                <wp:inline distT="0" distB="0" distL="0" distR="0" wp14:anchorId="12263BF6" wp14:editId="5FD6F474">
+                                  <wp:extent cx="1988820" cy="3552190"/>
+                                  <wp:effectExtent l="0" t="0" r="0" b="0"/>
+                                  <wp:docPr id="794266773" name="Imagen 1" descr="Diagrama&#10;&#10;Descripción generada automáticamente"/>
+                                  <wp:cNvGraphicFramePr>
+                                    <a:graphicFrameLocks xmlns:a="http://schemas.openxmlformats.org/drawingml/2006/main" noChangeAspect="1"/>
+                                  </wp:cNvGraphicFramePr>
+                                  <a:graphic xmlns:a="http://schemas.openxmlformats.org/drawingml/2006/main">
+                                    <a:graphicData uri="http://schemas.openxmlformats.org/drawingml/2006/picture">
+                                      <pic:pic xmlns:pic="http://schemas.openxmlformats.org/drawingml/2006/picture">
+                                        <pic:nvPicPr>
+                                          <pic:cNvPr id="794266773" name="Imagen 1" descr="Diagrama&#10;&#10;Descripción generada automáticamente"/>
+                                          <pic:cNvPicPr/>
+                                        </pic:nvPicPr>
+                                        <pic:blipFill>
+                                          <a:blip r:embed="rId5"/>
+                                          <a:stretch>
+                                            <a:fillRect/>
+                                          </a:stretch>
+                                        </pic:blipFill>
+                                        <pic:spPr>
+                                          <a:xfrm>
+                                            <a:off x="0" y="0"/>
+                                            <a:ext cx="1988820" cy="3552190"/>
+                                          </a:xfrm>
+                                          <a:prstGeom prst="rect">
+                                            <a:avLst/>
+                                          </a:prstGeom>
+                                        </pic:spPr>
+                                      </pic:pic>
+                                    </a:graphicData>
+                                  </a:graphic>
+                                </wp:inline>
+                              </w:drawing>
+                            </w:r>
+                          </w:p>
+                        </w:txbxContent>
+                      </wps:txbx>
+                      <wps:bodyPr rot="0" spcFirstLastPara="0" vertOverflow="overflow" horzOverflow="overflow" vert="horz" wrap="square" lIns="91440" tIns="45720" rIns="91440" bIns="45720" numCol="1" spcCol="0" rtlCol="0" fromWordArt="0" anchor="t" anchorCtr="0" forceAA="0" compatLnSpc="1">
+                        <a:prstTxWarp prst="textNoShape">
+                          <a:avLst/>
+                        </a:prstTxWarp>
+                        <a:noAutofit/>
+                      </wps:bodyPr>
+                    </wps:wsp>
+                  </a:graphicData>
+                </a:graphic>
+                <wp14:sizeRelV relativeFrom="margin">
+                  <wp14:pctHeight>0</wp14:pctHeight>
+                </wp14:sizeRelV>
+              </wp:anchor>
+            </w:drawing>
+          </mc:Choice>
+          <mc:Fallback>
+            <w:pict>
+              <v:shapetype w14:anchorId="4A2F6B7A" id="_x0000_t202" coordsize="21600,21600" o:spt="202" path="m,l,21600r21600,l21600,xe">
+                <v:stroke joinstyle="miter"/>
+                <v:path gradientshapeok="t" o:connecttype="rect"/>
+              </v:shapetype>
+              <v:shape id="Cuadro de texto 2" o:spid="_x0000_s1026" type="#_x0000_t202" style="position:absolute;margin-left:203.55pt;margin-top:16.75pt;width:177.6pt;height:328.2pt;z-index:251660288;visibility:visible;mso-wrap-style:square;mso-height-percent:0;mso-wrap-distance-left:9pt;mso-wrap-distance-top:0;mso-wrap-distance-right:9pt;mso-wrap-distance-bottom:0;mso-position-horizontal:absolute;mso-position-horizontal-relative:text;mso-position-vertical:absolute;mso-position-vertical-relative:text;mso-height-percent:0;mso-height-relative:margin;v-text-anchor:top" o:gfxdata="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" fillcolor="white [3201]" strokeweight=".5pt">
+                <v:textbox>
+                  <w:txbxContent>
+                    <w:p>
+                      <w:r>
+                        <w:t xml:space="preserve">Algoritmo de organización de entrada del avión </w:t>
+                      </w:r>
+                    </w:p>
+                    <w:p>
+                      <w:r>
+                        <w:rPr>
+                          <w:noProof/>
+                        </w:rPr>
+                        <w:drawing>
+                          <wp:inline distT="0" distB="0" distL="0" distR="0" wp14:anchorId="12263BF6" wp14:editId="5FD6F474">
+                            <wp:extent cx="1988820" cy="3552190"/>
+                            <wp:effectExtent l="0" t="0" r="0" b="0"/>
+                            <wp:docPr id="794266773" name="Imagen 1" descr="Diagrama&#10;&#10;Descripción generada automáticamente"/>
+                            <wp:cNvGraphicFramePr>
+                              <a:graphicFrameLocks xmlns:a="http://schemas.openxmlformats.org/drawingml/2006/main" noChangeAspect="1"/>
+                            </wp:cNvGraphicFramePr>
+                            <a:graphic xmlns:a="http://schemas.openxmlformats.org/drawingml/2006/main">
+                              <a:graphicData uri="http://schemas.openxmlformats.org/drawingml/2006/picture">
+                                <pic:pic xmlns:pic="http://schemas.openxmlformats.org/drawingml/2006/picture">
+                                  <pic:nvPicPr>
+                                    <pic:cNvPr id="794266773" name="Imagen 1" descr="Diagrama&#10;&#10;Descripción generada automáticamente"/>
+                                    <pic:cNvPicPr/>
+                                  </pic:nvPicPr>
+                                  <pic:blipFill>
+                                    <a:blip r:embed="rId6"/>
+                                    <a:stretch>
+                                      <a:fillRect/>
+                                    </a:stretch>
+                                  </pic:blipFill>
+                                  <pic:spPr>
+                                    <a:xfrm>
+                                      <a:off x="0" y="0"/>
+                                      <a:ext cx="1988820" cy="3552190"/>
+                                    </a:xfrm>
+                                    <a:prstGeom prst="rect">
+                                      <a:avLst/>
+                                    </a:prstGeom>
+                                  </pic:spPr>
+                                </pic:pic>
+                              </a:graphicData>
+                            </a:graphic>
+                          </wp:inline>
+                        </w:drawing>
+                      </w:r>
+                    </w:p>
+                  </w:txbxContent>
+                </v:textbox>
+              </v:shape>
+            </w:pict>
+          </mc:Fallback>
+        </mc:AlternateContent>
+      </w:r>
+      <w:r>
+        <w:rPr>
+          <w:noProof/>
+        </w:rPr>
+        <mc:AlternateContent>
+          <mc:Choice Requires="wps">
+            <w:drawing>
+              <wp:anchor distT="0" distB="0" distL="114300" distR="114300" simplePos="0" relativeHeight="251659264" behindDoc="0" locked="0" layoutInCell="1" allowOverlap="1" wp14:anchorId="4861E13C" wp14:editId="6280A6B6">
+                <wp:simplePos x="0" y="0"/>
+                <wp:positionH relativeFrom="column">
+                  <wp:posOffset>-74295</wp:posOffset>
+                </wp:positionH>
+                <wp:positionV relativeFrom="paragraph">
+                  <wp:posOffset>205105</wp:posOffset>
+                </wp:positionV>
+                <wp:extent cx="2354580" cy="4206240"/>
+                <wp:effectExtent l="0" t="0" r="26670" b="22860"/>
+                <wp:wrapNone/>
+                <wp:docPr id="343855661" name="Cuadro de texto 1"/>
+                <wp:cNvGraphicFramePr/>
+                <a:graphic xmlns:a="http://schemas.openxmlformats.org/drawingml/2006/main">
+                  <a:graphicData uri="http://schemas.microsoft.com/office/word/2010/wordprocessingShape">
+                    <wps:wsp>
+                      <wps:cNvSpPr txBox="1"/>
+                      <wps:spPr>
+                        <a:xfrm>
+                          <a:off x="0" y="0"/>
+                          <a:ext cx="2354580" cy="4206240"/>
+                        </a:xfrm>
+                        <a:prstGeom prst="rect">
+                          <a:avLst/>
+                        </a:prstGeom>
+                        <a:solidFill>
+                          <a:schemeClr val="lt1"/>
+                        </a:solidFill>
+                        <a:ln w="6350">
+                          <a:solidFill>
+                            <a:prstClr val="black"/>
+                          </a:solidFill>
+                        </a:ln>
+                      </wps:spPr>
+                      <wps:txbx>
+                        <w:txbxContent>
+                          <w:p>
+                            <w:r>
+                              <w:t>Algoritmo de entrada del avión y entrada de txt</w:t>
+                            </w:r>
+                          </w:p>
+                          <w:p>
+                            <w:r>
+                              <w:rPr>
+                                <w:noProof/>
+                              </w:rPr>
+                              <w:drawing>
+                                <wp:inline distT="0" distB="0" distL="0" distR="0" wp14:anchorId="7C05FCE0" wp14:editId="0CC306CD">
+                                  <wp:extent cx="1791970" cy="3590290"/>
+                                  <wp:effectExtent l="0" t="0" r="0" b="0"/>
+                                  <wp:docPr id="1542983806" name="Imagen 1" descr="Diagrama&#10;&#10;Descripción generada automáticamente"/>
+                                  <wp:cNvGraphicFramePr>
+                                    <a:graphicFrameLocks xmlns:a="http://schemas.openxmlformats.org/drawingml/2006/main" noChangeAspect="1"/>
+                                  </wp:cNvGraphicFramePr>
+                                  <a:graphic xmlns:a="http://schemas.openxmlformats.org/drawingml/2006/main">
+                                    <a:graphicData uri="http://schemas.openxmlformats.org/drawingml/2006/picture">
+                                      <pic:pic xmlns:pic="http://schemas.openxmlformats.org/drawingml/2006/picture">
+                                        <pic:nvPicPr>
+                                          <pic:cNvPr id="1542983806" name="Imagen 1" descr="Diagrama&#10;&#10;Descripción generada automáticamente"/>
+                                          <pic:cNvPicPr/>
+                                        </pic:nvPicPr>
+                                        <pic:blipFill>
+                                          <a:blip r:embed="rId7"/>
+                                          <a:stretch>
+                                            <a:fillRect/>
+                                          </a:stretch>
+                                        </pic:blipFill>
+                                        <pic:spPr>
+                                          <a:xfrm>
+                                            <a:off x="0" y="0"/>
+                                            <a:ext cx="1791970" cy="3590290"/>
+                                          </a:xfrm>
+                                          <a:prstGeom prst="rect">
+                                            <a:avLst/>
+                                          </a:prstGeom>
+                                        </pic:spPr>
+                                      </pic:pic>
+                                    </a:graphicData>
+                                  </a:graphic>
+                                </wp:inline>
+                              </w:drawing>
+                            </w:r>
+                          </w:p>
+                        </w:txbxContent>
+                      </wps:txbx>
+                      <wps:bodyPr rot="0" spcFirstLastPara="0" vertOverflow="overflow" horzOverflow="overflow" vert="horz" wrap="square" lIns="91440" tIns="45720" rIns="91440" bIns="45720" numCol="1" spcCol="0" rtlCol="0" fromWordArt="0" anchor="t" anchorCtr="0" forceAA="0" compatLnSpc="1">
+                        <a:prstTxWarp prst="textNoShape">
+                          <a:avLst/>
+                        </a:prstTxWarp>
+                        <a:noAutofit/>
+                      </wps:bodyPr>
+                    </wps:wsp>
+                  </a:graphicData>
+                </a:graphic>
+                <wp14:sizeRelV relativeFrom="margin">
+                  <wp14:pctHeight>0</wp14:pctHeight>
+                </wp14:sizeRelV>
+              </wp:anchor>
+            </w:drawing>
+          </mc:Choice>
+          <mc:Fallback>
+            <w:pict>
+              <v:shape w14:anchorId="4861E13C" id="Cuadro de texto 1" o:spid="_x0000_s1027" type="#_x0000_t202" style="position:absolute;margin-left:-5.85pt;margin-top:16.15pt;width:185.4pt;height:331.2pt;z-index:251659264;visibility:visible;mso-wrap-style:square;mso-height-percent:0;mso-wrap-distance-left:9pt;mso-wrap-distance-top:0;mso-wrap-distance-right:9pt;mso-wrap-distance-bottom:0;mso-position-horizontal:absolute;mso-position-horizontal-relative:text;mso-position-vertical:absolute;mso-position-vertical-relative:text;mso-height-percent:0;mso-height-relative:margin;v-text-anchor:top" o:gfxdata="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" fillcolor="white [3201]" strokeweight=".5pt">
+                <v:textbox>
+                  <w:txbxContent>
+                    <w:p>
+                      <w:r>
+                        <w:t xml:space="preserve">Algoritmo de entrada del avión y entrada de </w:t>
+                      </w:r>
+                      <w:proofErr w:type="spellStart"/>
+                      <w:r>
+                        <w:t>txt</w:t>
+                      </w:r>
+                      <w:proofErr w:type="spellEnd"/>
+                    </w:p>
+                    <w:p>
+                      <w:r>
+                        <w:rPr>
+                          <w:noProof/>
+                        </w:rPr>
+                        <w:drawing>
+                          <wp:inline distT="0" distB="0" distL="0" distR="0" wp14:anchorId="7C05FCE0" wp14:editId="0CC306CD">
+                            <wp:extent cx="1791970" cy="3590290"/>
+                            <wp:effectExtent l="0" t="0" r="0" b="0"/>
+                            <wp:docPr id="1542983806" name="Imagen 1" descr="Diagrama&#10;&#10;Descripción generada automáticamente"/>
+                            <wp:cNvGraphicFramePr>
+                              <a:graphicFrameLocks xmlns:a="http://schemas.openxmlformats.org/drawingml/2006/main" noChangeAspect="1"/>
+                            </wp:cNvGraphicFramePr>
+                            <a:graphic xmlns:a="http://schemas.openxmlformats.org/drawingml/2006/main">
+                              <a:graphicData uri="http://schemas.openxmlformats.org/drawingml/2006/picture">
+                                <pic:pic xmlns:pic="http://schemas.openxmlformats.org/drawingml/2006/picture">
+                                  <pic:nvPicPr>
+                                    <pic:cNvPr id="1542983806" name="Imagen 1" descr="Diagrama&#10;&#10;Descripción generada automáticamente"/>
+                                    <pic:cNvPicPr/>
+                                  </pic:nvPicPr>
+                                  <pic:blipFill>
+                                    <a:blip r:embed="rId8"/>
+                                    <a:stretch>
+                                      <a:fillRect/>
+                                    </a:stretch>
+                                  </pic:blipFill>
+                                  <pic:spPr>
+                                    <a:xfrm>
+                                      <a:off x="0" y="0"/>
+                                      <a:ext cx="1791970" cy="3590290"/>
+                                    </a:xfrm>
+                                    <a:prstGeom prst="rect">
+                                      <a:avLst/>
+                                    </a:prstGeom>
+                                  </pic:spPr>
+                                </pic:pic>
+                              </a:graphicData>
+                            </a:graphic>
+                          </wp:inline>
+                        </w:drawing>
+                      </w:r>
+                    </w:p>
+                  </w:txbxContent>
+                </v:textbox>
+              </v:shape>
+            </w:pict>
+          </mc:Fallback>
+        </mc:AlternateContent>
+      </w:r>
+    </w:p>
+    <w:p/>
+    <w:p>
+      <w:r>
+        <w:rPr>
+          <w:noProof/>
+        </w:rPr>
+        <w:lastRenderedPageBreak/>
+        <mc:AlternateContent>
+          <mc:Choice Requires="wps">
+            <w:drawing>
+              <wp:anchor distT="0" distB="0" distL="114300" distR="114300" simplePos="0" relativeHeight="251662336" behindDoc="0" locked="0" layoutInCell="1" allowOverlap="1" wp14:anchorId="2549CD39" wp14:editId="3358DE24">
+                <wp:simplePos x="0" y="0"/>
+                <wp:positionH relativeFrom="column">
+                  <wp:posOffset>3453765</wp:posOffset>
+                </wp:positionH>
+                <wp:positionV relativeFrom="paragraph">
+                  <wp:posOffset>4262755</wp:posOffset>
+                </wp:positionV>
+                <wp:extent cx="1059180" cy="1150620"/>
+                <wp:effectExtent l="0" t="0" r="26670" b="11430"/>
+                <wp:wrapNone/>
+                <wp:docPr id="1065986887" name="Cuadro de texto 4"/>
+                <wp:cNvGraphicFramePr/>
+                <a:graphic xmlns:a="http://schemas.openxmlformats.org/drawingml/2006/main">
+                  <a:graphicData uri="http://schemas.microsoft.com/office/word/2010/wordprocessingShape">
+                    <wps:wsp>
+                      <wps:cNvSpPr txBox="1"/>
+                      <wps:spPr>
+                        <a:xfrm>
+                          <a:off x="0" y="0"/>
+                          <a:ext cx="1059180" cy="1150620"/>
+                        </a:xfrm>
+                        <a:prstGeom prst="rect">
+                          <a:avLst/>
+                        </a:prstGeom>
+                        <a:solidFill>
+                          <a:schemeClr val="lt1"/>
+                        </a:solidFill>
+                        <a:ln w="6350">
+                          <a:solidFill>
+                            <a:prstClr val="black"/>
+                          </a:solidFill>
+                        </a:ln>
+                      </wps:spPr>
+                      <wps:txbx>
+                        <w:txbxContent>
+                          <w:p>
+                            <w:r>
+                              <w:t>Ingreso de llegada de pasajeros</w:t>
+                            </w:r>
+                          </w:p>
+                        </w:txbxContent>
+                      </wps:txbx>
+                      <wps:bodyPr rot="0" spcFirstLastPara="0" vertOverflow="overflow" horzOverflow="overflow" vert="horz" wrap="square" lIns="91440" tIns="45720" rIns="91440" bIns="45720" numCol="1" spcCol="0" rtlCol="0" fromWordArt="0" anchor="t" anchorCtr="0" forceAA="0" compatLnSpc="1">
+                        <a:prstTxWarp prst="textNoShape">
+                          <a:avLst/>
+                        </a:prstTxWarp>
+                        <a:noAutofit/>
+                      </wps:bodyPr>
+                    </wps:wsp>
+                  </a:graphicData>
+                </a:graphic>
+              </wp:anchor>
+            </w:drawing>
+          </mc:Choice>
+          <mc:Fallback>
+            <w:pict>
+              <v:shape w14:anchorId="2549CD39" id="Cuadro de texto 4" o:spid="_x0000_s1028" type="#_x0000_t202" style="position:absolute;margin-left:271.95pt;margin-top:335.65pt;width:83.4pt;height:90.6pt;z-index:251662336;visibility:visible;mso-wrap-style:square;mso-wrap-distance-left:9pt;mso-wrap-distance-top:0;mso-wrap-distance-right:9pt;mso-wrap-distance-bottom:0;mso-position-horizontal:absolute;mso-position-horizontal-relative:text;mso-position-vertical:absolute;mso-position-vertical-relative:text;v-text-anchor:top" o:gfxdata="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" fillcolor="white [3201]" strokeweight=".5pt">
+                <v:textbox>
+                  <w:txbxContent>
+                    <w:p>
+                      <w:r>
+                        <w:t>Ingreso de llegada de pasajeros</w:t>
+                      </w:r>
+                    </w:p>
+                  </w:txbxContent>
+                </v:textbox>
+              </v:shape>
+            </w:pict>
+          </mc:Fallback>
+        </mc:AlternateContent>
+      </w:r>
+      <w:r>
+        <w:rPr>
+          <w:noProof/>
+        </w:rPr>
+        <mc:AlternateContent>
+          <mc:Choice Requires="wps">
+            <w:drawing>
+              <wp:anchor distT="0" distB="0" distL="114300" distR="114300" simplePos="0" relativeHeight="251661312" behindDoc="0" locked="0" layoutInCell="1" allowOverlap="1" wp14:anchorId="709042E2" wp14:editId="4C7037BE">
+                <wp:simplePos x="0" y="0"/>
+                <wp:positionH relativeFrom="margin">
+                  <wp:posOffset>-91440</wp:posOffset>
+                </wp:positionH>
+                <wp:positionV relativeFrom="paragraph">
+                  <wp:posOffset>3988435</wp:posOffset>
+                </wp:positionV>
+                <wp:extent cx="4853940" cy="4320540"/>
+                <wp:effectExtent l="0" t="0" r="22860" b="22860"/>
+                <wp:wrapNone/>
+                <wp:docPr id="2045246440" name="Cuadro de texto 3"/>
+                <wp:cNvGraphicFramePr/>
+                <a:graphic xmlns:a="http://schemas.openxmlformats.org/drawingml/2006/main">
+                  <a:graphicData uri="http://schemas.microsoft.com/office/word/2010/wordprocessingShape">
+                    <wps:wsp>
+                      <wps:cNvSpPr txBox="1"/>
+                      <wps:spPr>
+                        <a:xfrm>
+                          <a:off x="0" y="0"/>
+                          <a:ext cx="4853940" cy="4320540"/>
+                        </a:xfrm>
+                        <a:prstGeom prst="rect">
+                          <a:avLst/>
+                        </a:prstGeom>
+                        <a:solidFill>
+                          <a:schemeClr val="lt1"/>
+                        </a:solidFill>
+                        <a:ln w="6350">
+                          <a:solidFill>
+                            <a:prstClr val="black"/>
+                          </a:solidFill>
+                        </a:ln>
+                      </wps:spPr>
+                      <wps:txbx>
+                        <w:txbxContent>
+                          <w:p>
+                            <w:r>
+                              <w:t xml:space="preserve"> </w:t>
+                            </w:r>
+                            <w:r>
+                              <w:rPr>
+                                <w:noProof/>
+                              </w:rPr>
+                              <w:drawing>
+                                <wp:inline distT="0" distB="0" distL="0" distR="0" wp14:anchorId="0888B9BE" wp14:editId="2BA46C7E">
+                                  <wp:extent cx="3855720" cy="4275545"/>
+                                  <wp:effectExtent l="0" t="0" r="0" b="0"/>
+                                  <wp:docPr id="2013913177" name="Imagen 1" descr="Diagrama&#10;&#10;Descripción generada automáticamente"/>
+                                  <wp:cNvGraphicFramePr>
+                                    <a:graphicFrameLocks xmlns:a="http://schemas.openxmlformats.org/drawingml/2006/main" noChangeAspect="1"/>
+                                  </wp:cNvGraphicFramePr>
+                                  <a:graphic xmlns:a="http://schemas.openxmlformats.org/drawingml/2006/main">
+                                    <a:graphicData uri="http://schemas.openxmlformats.org/drawingml/2006/picture">
+                                      <pic:pic xmlns:pic="http://schemas.openxmlformats.org/drawingml/2006/picture">
+                                        <pic:nvPicPr>
+                                          <pic:cNvPr id="2013913177" name="Imagen 1" descr="Diagrama&#10;&#10;Descripción generada automáticamente"/>
+                                          <pic:cNvPicPr/>
+                                        </pic:nvPicPr>
+                                        <pic:blipFill>
+                                          <a:blip r:embed="rId9"/>
+                                          <a:stretch>
+                                            <a:fillRect/>
+                                          </a:stretch>
+                                        </pic:blipFill>
+                                        <pic:spPr>
+                                          <a:xfrm>
+                                            <a:off x="0" y="0"/>
+                                            <a:ext cx="3860305" cy="4280629"/>
+                                          </a:xfrm>
+                                          <a:prstGeom prst="rect">
+                                            <a:avLst/>
+                                          </a:prstGeom>
+                                        </pic:spPr>
+                                      </pic:pic>
+                                    </a:graphicData>
+                                  </a:graphic>
+                                </wp:inline>
+                              </w:drawing>
+                            </w:r>
+                          </w:p>
+                        </w:txbxContent>
+                      </wps:txbx>
+                      <wps:bodyPr rot="0" spcFirstLastPara="0" vertOverflow="overflow" horzOverflow="overflow" vert="horz" wrap="square" lIns="91440" tIns="45720" rIns="91440" bIns="45720" numCol="1" spcCol="0" rtlCol="0" fromWordArt="0" anchor="t" anchorCtr="0" forceAA="0" compatLnSpc="1">
+                        <a:prstTxWarp prst="textNoShape">
+                          <a:avLst/>
+                        </a:prstTxWarp>
+                        <a:noAutofit/>
+                      </wps:bodyPr>
+                    </wps:wsp>
+                  </a:graphicData>
+                </a:graphic>
+                <wp14:sizeRelH relativeFrom="margin">
+                  <wp14:pctWidth>0</wp14:pctWidth>
+                </wp14:sizeRelH>
+                <wp14:sizeRelV relativeFrom="margin">
+                  <wp14:pctHeight>0</wp14:pctHeight>
+                </wp14:sizeRelV>
+              </wp:anchor>
+            </w:drawing>
+          </mc:Choice>
+          <mc:Fallback>
+            <w:pict>
+              <v:shape w14:anchorId="709042E2" id="Cuadro de texto 3" o:spid="_x0000_s1029" type="#_x0000_t202" style="position:absolute;margin-left:-7.2pt;margin-top:314.05pt;width:382.2pt;height:340.2pt;z-index:251661312;visibility:visible;mso-wrap-style:square;mso-width-percent:0;mso-height-percent:0;mso-wrap-distance-left:9pt;mso-wrap-distance-top:0;mso-wrap-distance-right:9pt;mso-wrap-distance-bottom:0;mso-position-horizontal:absolute;mso-position-horizontal-relative:margin;mso-position-vertical:absolute;mso-position-vertical-relative:text;mso-width-percent:0;mso-height-percent:0;mso-width-relative:margin;mso-height-relative:margin;v-text-anchor:top" o:gfxdata="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" fillcolor="white [3201]" strokeweight=".5pt">
+                <v:textbox>
+                  <w:txbxContent>
+                    <w:p>
+                      <w:r>
+                        <w:t xml:space="preserve"> </w:t>
+                      </w:r>
+                      <w:r>
+                        <w:rPr>
+                          <w:noProof/>
+                        </w:rPr>
+                        <w:drawing>
+                          <wp:inline distT="0" distB="0" distL="0" distR="0" wp14:anchorId="0888B9BE" wp14:editId="2BA46C7E">
+                            <wp:extent cx="3855720" cy="4275545"/>
+                            <wp:effectExtent l="0" t="0" r="0" b="0"/>
+                            <wp:docPr id="2013913177" name="Imagen 1" descr="Diagrama&#10;&#10;Descripción generada automáticamente"/>
+                            <wp:cNvGraphicFramePr>
+                              <a:graphicFrameLocks xmlns:a="http://schemas.openxmlformats.org/drawingml/2006/main" noChangeAspect="1"/>
+                            </wp:cNvGraphicFramePr>
+                            <a:graphic xmlns:a="http://schemas.openxmlformats.org/drawingml/2006/main">
+                              <a:graphicData uri="http://schemas.openxmlformats.org/drawingml/2006/picture">
+                                <pic:pic xmlns:pic="http://schemas.openxmlformats.org/drawingml/2006/picture">
+                                  <pic:nvPicPr>
+                                    <pic:cNvPr id="2013913177" name="Imagen 1" descr="Diagrama&#10;&#10;Descripción generada automáticamente"/>
+                                    <pic:cNvPicPr/>
+                                  </pic:nvPicPr>
+                                  <pic:blipFill>
+                                    <a:blip r:embed="rId10"/>
+                                    <a:stretch>
+                                      <a:fillRect/>
+                                    </a:stretch>
+                                  </pic:blipFill>
+                                  <pic:spPr>
+                                    <a:xfrm>
+                                      <a:off x="0" y="0"/>
+                                      <a:ext cx="3860305" cy="4280629"/>
+                                    </a:xfrm>
+                                    <a:prstGeom prst="rect">
+                                      <a:avLst/>
+                                    </a:prstGeom>
+                                  </pic:spPr>
+                                </pic:pic>
+                              </a:graphicData>
+                            </a:graphic>
+                          </wp:inline>
+                        </w:drawing>
+                      </w:r>
+                    </w:p>
+                  </w:txbxContent>
+                </v:textbox>
+                <w10:wrap anchorx="margin"/>
+              </v:shape>
+            </w:pict>
+          </mc:Fallback>
+        </mc:AlternateContent>
+      </w:r>
+      <w:r>
+        <w:br w:type="page"/>
+      </w:r>
+    </w:p>
+    <w:p>
+      <w:r>
+        <w:rPr>
+          <w:noProof/>
+        </w:rPr>
+        <w:lastRenderedPageBreak/>
+        <mc:AlternateContent>
+          <mc:Choice Requires="wps">
+            <w:drawing>
+              <wp:anchor distT="0" distB="0" distL="114300" distR="114300" simplePos="0" relativeHeight="251663360" behindDoc="0" locked="0" layoutInCell="1" allowOverlap="1" wp14:anchorId="7F007514" wp14:editId="6A998B49">
+                <wp:simplePos x="0" y="0"/>
+                <wp:positionH relativeFrom="margin">
+                  <wp:posOffset>1600200</wp:posOffset>
+                </wp:positionH>
+                <wp:positionV relativeFrom="paragraph">
+                  <wp:posOffset>-869315</wp:posOffset>
+                </wp:positionV>
+                <wp:extent cx="2590800" cy="4038600"/>
+                <wp:effectExtent l="0" t="0" r="19050" b="19050"/>
+                <wp:wrapNone/>
+                <wp:docPr id="1542390114" name="Cuadro de texto 5"/>
+                <wp:cNvGraphicFramePr/>
+                <a:graphic xmlns:a="http://schemas.openxmlformats.org/drawingml/2006/main">
+                  <a:graphicData uri="http://schemas.microsoft.com/office/word/2010/wordprocessingShape">
+                    <wps:wsp>
+                      <wps:cNvSpPr txBox="1"/>
+                      <wps:spPr>
+                        <a:xfrm>
+                          <a:off x="0" y="0"/>
+                          <a:ext cx="2590800" cy="4038600"/>
+                        </a:xfrm>
+                        <a:prstGeom prst="rect">
+                          <a:avLst/>
+                        </a:prstGeom>
+                        <a:solidFill>
+                          <a:schemeClr val="lt1"/>
+                        </a:solidFill>
+                        <a:ln w="6350">
+                          <a:solidFill>
+                            <a:prstClr val="black"/>
+                          </a:solidFill>
+                        </a:ln>
+                      </wps:spPr>
+                      <wps:txbx>
+                        <w:txbxContent>
+                          <w:p>
+                            <w:r>
+                              <w:t xml:space="preserve">Ingreso de los pasajeros a la salida </w:t>
+                            </w:r>
+                          </w:p>
+                          <w:p>
+                            <w:r>
+                              <w:rPr>
+                                <w:noProof/>
+                              </w:rPr>
+                              <w:drawing>
+                                <wp:inline distT="0" distB="0" distL="0" distR="0" wp14:anchorId="6AB4BD1E" wp14:editId="32C80BEE">
+                                  <wp:extent cx="2113280" cy="3651250"/>
+                                  <wp:effectExtent l="0" t="0" r="1270" b="6350"/>
+                                  <wp:docPr id="1350010837" name="Imagen 1" descr="Diagrama&#10;&#10;Descripción generada automáticamente"/>
+                                  <wp:cNvGraphicFramePr>
+                                    <a:graphicFrameLocks xmlns:a="http://schemas.openxmlformats.org/drawingml/2006/main" noChangeAspect="1"/>
+                                  </wp:cNvGraphicFramePr>
+                                  <a:graphic xmlns:a="http://schemas.openxmlformats.org/drawingml/2006/main">
+                                    <a:graphicData uri="http://schemas.openxmlformats.org/drawingml/2006/picture">
+                                      <pic:pic xmlns:pic="http://schemas.openxmlformats.org/drawingml/2006/picture">
+                                        <pic:nvPicPr>
+                                          <pic:cNvPr id="1350010837" name="Imagen 1" descr="Diagrama&#10;&#10;Descripción generada automáticamente"/>
+                                          <pic:cNvPicPr/>
+                                        </pic:nvPicPr>
+                                        <pic:blipFill>
+                                          <a:blip r:embed="rId11"/>
+                                          <a:stretch>
+                                            <a:fillRect/>
+                                          </a:stretch>
+                                        </pic:blipFill>
+                                        <pic:spPr>
+                                          <a:xfrm>
+                                            <a:off x="0" y="0"/>
+                                            <a:ext cx="2113280" cy="3651250"/>
+                                          </a:xfrm>
+                                          <a:prstGeom prst="rect">
+                                            <a:avLst/>
+                                          </a:prstGeom>
+                                        </pic:spPr>
+                                      </pic:pic>
+                                    </a:graphicData>
+                                  </a:graphic>
+                                </wp:inline>
+                              </w:drawing>
+                            </w:r>
+                          </w:p>
+                        </w:txbxContent>
+                      </wps:txbx>
+                      <wps:bodyPr rot="0" spcFirstLastPara="0" vertOverflow="overflow" horzOverflow="overflow" vert="horz" wrap="square" lIns="91440" tIns="45720" rIns="91440" bIns="45720" numCol="1" spcCol="0" rtlCol="0" fromWordArt="0" anchor="t" anchorCtr="0" forceAA="0" compatLnSpc="1">
+                        <a:prstTxWarp prst="textNoShape">
+                          <a:avLst/>
+                        </a:prstTxWarp>
+                        <a:noAutofit/>
+                      </wps:bodyPr>
+                    </wps:wsp>
+                  </a:graphicData>
+                </a:graphic>
+                <wp14:sizeRelV relativeFrom="margin">
+                  <wp14:pctHeight>0</wp14:pctHeight>
+                </wp14:sizeRelV>
+              </wp:anchor>
+            </w:drawing>
+          </mc:Choice>
+          <mc:Fallback>
+            <w:pict>
+              <v:shape w14:anchorId="7F007514" id="Cuadro de texto 5" o:spid="_x0000_s1030" type="#_x0000_t202" style="position:absolute;margin-left:126pt;margin-top:-68.45pt;width:204pt;height:318pt;z-index:251663360;visibility:visible;mso-wrap-style:square;mso-height-percent:0;mso-wrap-distance-left:9pt;mso-wrap-distance-top:0;mso-wrap-distance-right:9pt;mso-wrap-distance-bottom:0;mso-position-horizontal:absolute;mso-position-horizontal-relative:margin;mso-position-vertical:absolute;mso-position-vertical-relative:text;mso-height-percent:0;mso-height-relative:margin;v-text-anchor:top" o:gfxdata="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" fillcolor="white [3201]" strokeweight=".5pt">
+                <v:textbox>
+                  <w:txbxContent>
+                    <w:p>
+                      <w:r>
+                        <w:t xml:space="preserve">Ingreso de los pasajeros a la salida </w:t>
+                      </w:r>
+                    </w:p>
+                    <w:p>
+                      <w:r>
+                        <w:rPr>
+                          <w:noProof/>
+                        </w:rPr>
+                        <w:drawing>
+                          <wp:inline distT="0" distB="0" distL="0" distR="0" wp14:anchorId="6AB4BD1E" wp14:editId="32C80BEE">
+                            <wp:extent cx="2113280" cy="3651250"/>
+                            <wp:effectExtent l="0" t="0" r="1270" b="6350"/>
+                            <wp:docPr id="1350010837" name="Imagen 1" descr="Diagrama&#10;&#10;Descripción generada automáticamente"/>
+                            <wp:cNvGraphicFramePr>
+                              <a:graphicFrameLocks xmlns:a="http://schemas.openxmlformats.org/drawingml/2006/main" noChangeAspect="1"/>
+                            </wp:cNvGraphicFramePr>
+                            <a:graphic xmlns:a="http://schemas.openxmlformats.org/drawingml/2006/main">
+                              <a:graphicData uri="http://schemas.openxmlformats.org/drawingml/2006/picture">
+                                <pic:pic xmlns:pic="http://schemas.openxmlformats.org/drawingml/2006/picture">
+                                  <pic:nvPicPr>
+                                    <pic:cNvPr id="1350010837" name="Imagen 1" descr="Diagrama&#10;&#10;Descripción generada automáticamente"/>
+                                    <pic:cNvPicPr/>
+                                  </pic:nvPicPr>
+                                  <pic:blipFill>
+                                    <a:blip r:embed="rId12"/>
+                                    <a:stretch>
+                                      <a:fillRect/>
+                                    </a:stretch>
+                                  </pic:blipFill>
+                                  <pic:spPr>
+                                    <a:xfrm>
+                                      <a:off x="0" y="0"/>
+                                      <a:ext cx="2113280" cy="3651250"/>
+                                    </a:xfrm>
+                                    <a:prstGeom prst="rect">
+                                      <a:avLst/>
+                                    </a:prstGeom>
+                                  </pic:spPr>
+                                </pic:pic>
+                              </a:graphicData>
+                            </a:graphic>
+                          </wp:inline>
+                        </w:drawing>
+                      </w:r>
+                    </w:p>
+                  </w:txbxContent>
+                </v:textbox>
+                <w10:wrap anchorx="margin"/>
+              </v:shape>
+            </w:pict>
+          </mc:Fallback>
+        </mc:AlternateContent>
+      </w:r>
+      <w:r>
+        <w:t xml:space="preserve">                                                                                                                                                                                                                                                  </w:t>
+      </w:r>
+    </w:p>
+    <w:p/>
+    <w:p/>
+    <w:p/>
+    <w:p/>
+    <w:p/>
+    <w:p/>
+    <w:p/>
+    <w:p/>
+    <w:p/>
+    <w:p/>
+    <w:p/>
+    <w:p>
+      <w:pPr>
+        <w:pStyle w:val="Ttulo2"/>
+      </w:pPr>
+    </w:p>
+    <w:p>
+      <w:pPr>
+        <w:pStyle w:val="Ttulo2"/>
+      </w:pPr>
+      <w:r>
+        <w:t>Implementación y diseño</w:t>
+      </w:r>
+    </w:p>
+    <w:p/>
+    <w:p>
+      <w:r>
+        <w:t xml:space="preserve">Implementación hecha en Java </w:t>
+      </w:r>
+    </w:p>
+    <w:p>
+      <w:r>
+        <w:t>Lista de tareas a completar:</w:t>
+      </w:r>
+    </w:p>
+    <w:p>
+      <w:pPr>
+        <w:pStyle w:val="Prrafodelista"/>
+        <w:numPr>
+          <w:ilvl w:val="0"/>
+          <w:numId w:val="8"/>
+        </w:numPr>
+      </w:pPr>
+      <w:r>
+        <w:t>Ingreso del txt de pasajeros y añadirlo a</w:t>
+      </w:r>
+      <w:r>
+        <w:t>l hashmap</w:t>
+      </w:r>
+    </w:p>
+    <w:p>
+      <w:pPr>
+        <w:pStyle w:val="Prrafodelista"/>
+        <w:numPr>
+          <w:ilvl w:val="0"/>
+          <w:numId w:val="8"/>
+        </w:numPr>
+      </w:pPr>
+      <w:r>
+        <w:t xml:space="preserve">Ingreso </w:t>
+      </w:r>
+      <w:r>
+        <w:t>del txt con las llegada de los pasajeros</w:t>
+      </w:r>
+    </w:p>
+    <w:p>
+      <w:pPr>
+        <w:pStyle w:val="Prrafodelista"/>
+        <w:numPr>
+          <w:ilvl w:val="0"/>
+          <w:numId w:val="8"/>
+        </w:numPr>
+      </w:pPr>
+      <w:r>
+        <w:t>Ingreso de los pasajeros de primera clase al priorityqueue</w:t>
+      </w:r>
+    </w:p>
+    <w:p>
+      <w:pPr>
+        <w:pStyle w:val="Prrafodelista"/>
+        <w:numPr>
+          <w:ilvl w:val="0"/>
+          <w:numId w:val="8"/>
+        </w:numPr>
+      </w:pPr>
+      <w:r>
+        <w:t>Ingreso de los pasajeros de clase económica al queue</w:t>
+      </w:r>
+    </w:p>
+    <w:p>
+      <w:pPr>
+        <w:pStyle w:val="Prrafodelista"/>
+        <w:numPr>
+          <w:ilvl w:val="0"/>
+          <w:numId w:val="8"/>
+        </w:numPr>
+      </w:pPr>
+      <w:r>
+        <w:t xml:space="preserve">Ingreso de los pasajeros sus respectivos priorityqueue de salida </w:t>
+      </w:r>
+    </w:p>
+    <w:p>
+      <w:pPr>
+        <w:pStyle w:val="Prrafodelista"/>
+        <w:numPr>
+          <w:ilvl w:val="0"/>
+          <w:numId w:val="8"/>
+        </w:numPr>
+      </w:pPr>
+      <w:r>
+        <w:t xml:space="preserve">Mostrar orden de salida </w:t>
+      </w:r>
+    </w:p>
+    <w:p>
+      <w:pPr>
+        <w:pStyle w:val="Prrafodelista"/>
+        <w:numPr>
+          <w:ilvl w:val="0"/>
+          <w:numId w:val="8"/>
+        </w:numPr>
+      </w:pPr>
+      <w:r>
+        <w:t xml:space="preserve">Mostrar orden de entrada </w:t>
+      </w:r>
+    </w:p>
+    <w:tbl>
+      <w:tblPr>
+        <w:tblStyle w:val="Tablaconcuadrcula"/>
+        <w:tblW w:w="0" w:type="auto"/>
+        <w:tblLook w:val="04A0" w:firstRow="1" w:lastRow="0" w:firstColumn="1" w:lastColumn="0" w:noHBand="0" w:noVBand="1"/>
+      </w:tblPr>
+      <w:tblGrid>
+        <w:gridCol w:w="4414"/>
+        <w:gridCol w:w="4414"/>
+      </w:tblGrid>
+      <w:tr>
+        <w:tc>
+          <w:tcPr>
+            <w:tcW w:w="4414" w:type="dxa"/>
+          </w:tcPr>
+          <w:p>
+            <w:r>
+              <w:t>Nombre:</w:t>
+            </w:r>
+          </w:p>
+        </w:tc>
+        <w:tc>
+          <w:tcPr>
+            <w:tcW w:w="4414" w:type="dxa"/>
+          </w:tcPr>
+          <w:p>
+            <w:r>
+              <w:t>LoadPassenger</w:t>
+            </w:r>
+          </w:p>
+        </w:tc>
+      </w:tr>
+      <w:tr>
+        <w:tc>
+          <w:tcPr>
+            <w:tcW w:w="4414" w:type="dxa"/>
+          </w:tcPr>
+          <w:p>
+            <w:r>
+              <w:t>Descripcion:</w:t>
+            </w:r>
+          </w:p>
+        </w:tc>
+        <w:tc>
+          <w:tcPr>
+            <w:tcW w:w="4414" w:type="dxa"/>
+          </w:tcPr>
+          <w:p>
+            <w:r>
+              <w:t>Toma los datos del txt y crea los pasajeros, para que luego , ingresarlos al hashmap</w:t>
+            </w:r>
+          </w:p>
+        </w:tc>
+      </w:tr>
+      <w:tr>
+        <w:tc>
+          <w:tcPr>
+            <w:tcW w:w="4414" w:type="dxa"/>
+          </w:tcPr>
+          <w:p>
+            <w:r>
+              <w:t>Entrada :</w:t>
+            </w:r>
+          </w:p>
+        </w:tc>
+        <w:tc>
+          <w:tcPr>
+            <w:tcW w:w="4414" w:type="dxa"/>
+          </w:tcPr>
+          <w:p>
+            <w:r>
+              <w:t>Txt:String , la dirección de los pasajeros</w:t>
+            </w:r>
+          </w:p>
+          <w:p>
+            <w:r>
+              <w:t>Count: int , cantidad de pasajeros</w:t>
+            </w:r>
+          </w:p>
+        </w:tc>
+      </w:tr>
+      <w:tr>
+        <w:tc>
+          <w:tcPr>
+            <w:tcW w:w="4414" w:type="dxa"/>
+          </w:tcPr>
+          <w:p>
+            <w:r>
+              <w:t xml:space="preserve">Retorno: </w:t>
+            </w:r>
+          </w:p>
+        </w:tc>
+        <w:tc>
+          <w:tcPr>
+            <w:tcW w:w="4414" w:type="dxa"/>
+          </w:tcPr>
+          <w:p>
+            <w:r>
+              <w:t>Void, al final del método ya se tendrá todos los pasajeros ingresados al hashmap</w:t>
+            </w:r>
+          </w:p>
+        </w:tc>
+      </w:tr>
+    </w:tbl>
+    <w:p/>
+    <w:p>
+      <w:pPr>
+        <w:rPr>
+          <w:lang w:val="en-US"/>
+        </w:rPr>
+      </w:pPr>
+      <w:r>
+        <w:rPr>
+          <w:lang w:val="en-US"/>
+        </w:rPr>
+        <w:t>public void LoadPassenger(String txt, int count) {</w:t>
+      </w:r>
+    </w:p>
+    <w:p>
+      <w:pPr>
+        <w:rPr>
+          <w:lang w:val="en-US"/>
+        </w:rPr>
+      </w:pPr>
+      <w:r>
+        <w:rPr>
+          <w:lang w:val="en-US"/>
+        </w:rPr>
+        <w:t>        File file = new File(txt);</w:t>
+      </w:r>
+    </w:p>
+    <w:p>
+      <w:pPr>
+        <w:rPr>
+          <w:lang w:val="en-US"/>
+        </w:rPr>
+      </w:pPr>
+      <w:r>
+        <w:rPr>
+          <w:lang w:val="en-US"/>
+        </w:rPr>
+        <w:lastRenderedPageBreak/>
+        <w:t>        hashTable = new HashTable&lt;&gt;(count);</w:t>
+      </w:r>
+    </w:p>
+    <w:p>
+      <w:pPr>
+        <w:rPr>
+          <w:lang w:val="en-US"/>
+        </w:rPr>
+      </w:pPr>
+      <w:r>
+        <w:rPr>
+          <w:lang w:val="en-US"/>
+        </w:rPr>
+        <w:t>        try {</w:t>
+      </w:r>
+    </w:p>
+    <w:p>
+      <w:pPr>
+        <w:rPr>
+          <w:lang w:val="en-US"/>
+        </w:rPr>
+      </w:pPr>
+      <w:r>
+        <w:rPr>
+          <w:lang w:val="en-US"/>
+        </w:rPr>
+        <w:t>            FileInputStream fis = new FileInputStream(file);</w:t>
+      </w:r>
+    </w:p>
+    <w:p>
+      <w:pPr>
+        <w:rPr>
+          <w:lang w:val="en-US"/>
+        </w:rPr>
+      </w:pPr>
+      <w:r>
+        <w:rPr>
+          <w:lang w:val="en-US"/>
+        </w:rPr>
+        <w:t>            BufferedReader reader = new BufferedReader(new InputStreamReader(fis));</w:t>
+      </w:r>
+    </w:p>
+    <w:p>
+      <w:pPr>
+        <w:rPr>
+          <w:lang w:val="en-US"/>
+        </w:rPr>
+      </w:pPr>
+      <w:r>
+        <w:rPr>
+          <w:lang w:val="en-US"/>
+        </w:rPr>
+        <w:t>            String line;</w:t>
+      </w:r>
+    </w:p>
+    <w:p>
+      <w:pPr>
+        <w:rPr>
+          <w:lang w:val="en-US"/>
+        </w:rPr>
+      </w:pPr>
+      <w:r>
+        <w:rPr>
+          <w:lang w:val="en-US"/>
+        </w:rPr>
+        <w:t>            while ((line = reader.readLine()) != null) {</w:t>
+      </w:r>
+    </w:p>
+    <w:p>
+      <w:pPr>
+        <w:rPr>
+          <w:lang w:val="en-US"/>
+        </w:rPr>
+      </w:pPr>
+      <w:r>
+        <w:rPr>
+          <w:lang w:val="en-US"/>
+        </w:rPr>
+        <w:t>                String[] parts = line.split(" ");</w:t>
+      </w:r>
+    </w:p>
+    <w:p>
+      <w:pPr>
+        <w:rPr>
+          <w:lang w:val="en-US"/>
+        </w:rPr>
+      </w:pPr>
+      <w:r>
+        <w:rPr>
+          <w:lang w:val="en-US"/>
+        </w:rPr>
+        <w:t>                Passenger p = new Passenger(parts[0], parts[1], Boolean.parseBoolean(parts[2]),</w:t>
+      </w:r>
+    </w:p>
+    <w:p>
+      <w:pPr>
+        <w:rPr>
+          <w:lang w:val="en-US"/>
+        </w:rPr>
+      </w:pPr>
+      <w:r>
+        <w:rPr>
+          <w:lang w:val="en-US"/>
+        </w:rPr>
+        <w:t xml:space="preserve">                        </w:t>
+      </w:r>
+      <w:r>
+        <w:rPr>
+          <w:lang w:val="en-US"/>
+        </w:rPr>
+        <w:t>Integer.parseInt(parts[3]),</w:t>
+      </w:r>
+    </w:p>
+    <w:p>
+      <w:pPr>
+        <w:rPr>
+          <w:lang w:val="en-US"/>
+        </w:rPr>
+      </w:pPr>
+      <w:r>
+        <w:rPr>
+          <w:lang w:val="en-US"/>
+        </w:rPr>
+        <w:t xml:space="preserve">                        </w:t>
+      </w:r>
+      <w:r>
+        <w:rPr>
+          <w:lang w:val="en-US"/>
+        </w:rPr>
+        <w:t>Integer.parseInt(parts[4]), Integer.parseInt(parts[5]));</w:t>
+      </w:r>
+    </w:p>
+    <w:p>
+      <w:pPr>
+        <w:rPr>
+          <w:lang w:val="en-US"/>
+        </w:rPr>
+      </w:pPr>
+    </w:p>
+    <w:p>
+      <w:pPr>
+        <w:rPr>
+          <w:lang w:val="en-US"/>
+        </w:rPr>
+      </w:pPr>
+      <w:r>
+        <w:rPr>
+          <w:lang w:val="en-US"/>
+        </w:rPr>
+        <w:t>                int fila = (Integer.parseInt(parts[3]) - 1) / plane.getColumn() + 1;</w:t>
+      </w:r>
+    </w:p>
+    <w:p>
+      <w:pPr>
+        <w:rPr>
+          <w:lang w:val="en-US"/>
+        </w:rPr>
+      </w:pPr>
+      <w:r>
+        <w:rPr>
+          <w:lang w:val="en-US"/>
+        </w:rPr>
+        <w:t>                int columna = (Integer.parseInt(parts[3]) - 1) % plane.getColumn() + 1;</w:t>
+      </w:r>
+    </w:p>
+    <w:p>
+      <w:pPr>
+        <w:rPr>
+          <w:lang w:val="en-US"/>
+        </w:rPr>
+      </w:pPr>
+      <w:r>
+        <w:rPr>
+          <w:lang w:val="en-US"/>
+        </w:rPr>
+        <w:t>                p.setSeat(new Seat(columna, fila));</w:t>
+      </w:r>
+    </w:p>
+    <w:p>
+      <w:pPr>
+        <w:rPr>
+          <w:lang w:val="en-US"/>
+        </w:rPr>
+      </w:pPr>
+    </w:p>
+    <w:p>
+      <w:pPr>
+        <w:rPr>
+          <w:lang w:val="en-US"/>
+        </w:rPr>
+      </w:pPr>
+      <w:r>
+        <w:rPr>
+          <w:lang w:val="en-US"/>
+        </w:rPr>
+        <w:t>                int p1Dist = Math.min(p.getSeat().getColumn(), plane.getColumn() - p.getSeat().getColumn() + 1);</w:t>
+      </w:r>
+    </w:p>
+    <w:p>
+      <w:pPr>
+        <w:rPr>
+          <w:lang w:val="en-US"/>
+        </w:rPr>
+      </w:pPr>
+      <w:r>
+        <w:rPr>
+          <w:lang w:val="en-US"/>
+        </w:rPr>
+        <w:t>                p.setDis(p1Dist);</w:t>
+      </w:r>
+    </w:p>
+    <w:p>
+      <w:pPr>
+        <w:rPr>
+          <w:lang w:val="en-US"/>
+        </w:rPr>
+      </w:pPr>
+    </w:p>
+    <w:p>
+      <w:pPr>
+        <w:rPr>
+          <w:lang w:val="en-US"/>
+        </w:rPr>
+      </w:pPr>
+      <w:r>
+        <w:rPr>
+          <w:lang w:val="en-US"/>
+        </w:rPr>
+        <w:t>                hashTable.insert(parts[5], p);</w:t>
+      </w:r>
+    </w:p>
+    <w:p>
+      <w:pPr>
+        <w:rPr>
+          <w:lang w:val="en-US"/>
+        </w:rPr>
+      </w:pPr>
+      <w:r>
+        <w:rPr>
+          <w:lang w:val="en-US"/>
+        </w:rPr>
+        <w:t>            }</w:t>
+      </w:r>
+    </w:p>
+    <w:p>
+      <w:pPr>
+        <w:rPr>
+          <w:lang w:val="en-US"/>
+        </w:rPr>
+      </w:pPr>
+      <w:r>
+        <w:rPr>
+          <w:lang w:val="en-US"/>
+        </w:rPr>
+        <w:t>            fis.close();</w:t>
+      </w:r>
+    </w:p>
+    <w:p>
+      <w:pPr>
+        <w:rPr>
+          <w:lang w:val="en-US"/>
+        </w:rPr>
+      </w:pPr>
+      <w:r>
+        <w:rPr>
+          <w:lang w:val="en-US"/>
+        </w:rPr>
+        <w:t>        } catch (FileNotFoundException e) {</w:t>
+      </w:r>
+    </w:p>
+    <w:p>
+      <w:pPr>
+        <w:rPr>
+          <w:lang w:val="en-US"/>
+        </w:rPr>
+      </w:pPr>
+      <w:r>
+        <w:rPr>
+          <w:lang w:val="en-US"/>
+        </w:rPr>
+        <w:t>            e.printStackTrace();</w:t>
+      </w:r>
+    </w:p>
+    <w:p>
+      <w:pPr>
+        <w:rPr>
+          <w:lang w:val="en-US"/>
+        </w:rPr>
+      </w:pPr>
+      <w:r>
+        <w:rPr>
+          <w:lang w:val="en-US"/>
+        </w:rPr>
+        <w:t>        } catch (IOException e) {</w:t>
+      </w:r>
+    </w:p>
+    <w:p>
+      <w:r>
+        <w:rPr>
+          <w:lang w:val="en-US"/>
+        </w:rPr>
+        <w:t xml:space="preserve">            </w:t>
+      </w:r>
+      <w:r>
+        <w:t>e.printStackTrace();</w:t>
+      </w:r>
+    </w:p>
+    <w:p>
+      <w:r>
+        <w:t>        }</w:t>
+      </w:r>
+    </w:p>
+    <w:p>
+      <w:r>
+        <w:t>    }</w:t>
+      </w:r>
+    </w:p>
+    <w:p/>
+    <w:tbl>
+      <w:tblPr>
+        <w:tblStyle w:val="Tablaconcuadrcula"/>
+        <w:tblW w:w="0" w:type="auto"/>
+        <w:tblLook w:val="04A0" w:firstRow="1" w:lastRow="0" w:firstColumn="1" w:lastColumn="0" w:noHBand="0" w:noVBand="1"/>
+      </w:tblPr>
+      <w:tblGrid>
+        <w:gridCol w:w="4414"/>
+        <w:gridCol w:w="4414"/>
+      </w:tblGrid>
+      <w:tr>
+        <w:tc>
+          <w:tcPr>
+            <w:tcW w:w="4414" w:type="dxa"/>
+          </w:tcPr>
+          <w:p>
+            <w:r>
+              <w:lastRenderedPageBreak/>
+              <w:t>Nombre:</w:t>
+            </w:r>
+          </w:p>
+        </w:tc>
+        <w:tc>
+          <w:tcPr>
+            <w:tcW w:w="4414" w:type="dxa"/>
+          </w:tcPr>
+          <w:p>
+            <w:r>
+              <w:t>ArriveP</w:t>
+            </w:r>
+          </w:p>
+        </w:tc>
+      </w:tr>
+      <w:tr>
+        <w:tc>
+          <w:tcPr>
+            <w:tcW w:w="4414" w:type="dxa"/>
+          </w:tcPr>
+          <w:p>
+            <w:r>
+              <w:t>Descripcion:</w:t>
+            </w:r>
+          </w:p>
+        </w:tc>
+        <w:tc>
+          <w:tcPr>
+            <w:tcW w:w="4414" w:type="dxa"/>
+          </w:tcPr>
+          <w:p>
+            <w:r>
+              <w:t xml:space="preserve">Toma los datos del txt </w:t>
+            </w:r>
+            <w:r>
+              <w:t>y busca el pasajero en hashmap, para luego validar si son primera clase o no, e ingresarlo a su base de datos correspondiente , además que en este método se crea el la base de datos de la salida y se añade a los pasajeros a esta para organizarla</w:t>
+            </w:r>
+          </w:p>
+        </w:tc>
+      </w:tr>
+      <w:tr>
+        <w:tc>
+          <w:tcPr>
+            <w:tcW w:w="4414" w:type="dxa"/>
+          </w:tcPr>
+          <w:p>
+            <w:r>
+              <w:t>Entrada :</w:t>
+            </w:r>
+          </w:p>
+        </w:tc>
+        <w:tc>
+          <w:tcPr>
+            <w:tcW w:w="4414" w:type="dxa"/>
+          </w:tcPr>
+          <w:p>
+            <w:r>
+              <w:t>Txt:String , la dirección de los pasajeros</w:t>
+            </w:r>
+          </w:p>
+        </w:tc>
+      </w:tr>
+      <w:tr>
+        <w:tc>
+          <w:tcPr>
+            <w:tcW w:w="4414" w:type="dxa"/>
+          </w:tcPr>
+          <w:p>
+            <w:r>
+              <w:t xml:space="preserve">Retorno: </w:t>
+            </w:r>
+          </w:p>
+        </w:tc>
+        <w:tc>
+          <w:tcPr>
+            <w:tcW w:w="4414" w:type="dxa"/>
+          </w:tcPr>
+          <w:p>
+            <w:r>
+              <w:t>Void</w:t>
+            </w:r>
+          </w:p>
+        </w:tc>
+      </w:tr>
+    </w:tbl>
+    <w:p/>
+    <w:p>
+      <w:pPr>
+        <w:rPr>
+          <w:lang w:val="en-US"/>
+        </w:rPr>
+      </w:pPr>
+      <w:r>
+        <w:rPr>
+          <w:lang w:val="en-US"/>
+        </w:rPr>
+        <w:t xml:space="preserve">   public void ArriveP(String txt) {</w:t>
+      </w:r>
+    </w:p>
+    <w:p>
+      <w:pPr>
+        <w:rPr>
+          <w:lang w:val="en-US"/>
+        </w:rPr>
+      </w:pPr>
+      <w:r>
+        <w:rPr>
+          <w:lang w:val="en-US"/>
+        </w:rPr>
+        <w:t xml:space="preserve">        OutArray();</w:t>
+      </w:r>
+    </w:p>
+    <w:p>
+      <w:pPr>
+        <w:rPr>
+          <w:lang w:val="en-US"/>
+        </w:rPr>
+      </w:pPr>
+      <w:r>
+        <w:rPr>
+          <w:lang w:val="en-US"/>
+        </w:rPr>
+        <w:t xml:space="preserve">        File file = new File(txt);</w:t>
+      </w:r>
+    </w:p>
+    <w:p>
+      <w:pPr>
+        <w:rPr>
+          <w:lang w:val="en-US"/>
+        </w:rPr>
+      </w:pPr>
+      <w:r>
+        <w:rPr>
+          <w:lang w:val="en-US"/>
+        </w:rPr>
+        <w:t xml:space="preserve">        try {</w:t>
+      </w:r>
+    </w:p>
+    <w:p>
+      <w:pPr>
+        <w:rPr>
+          <w:lang w:val="en-US"/>
+        </w:rPr>
+      </w:pPr>
+      <w:r>
+        <w:rPr>
+          <w:lang w:val="en-US"/>
+        </w:rPr>
+        <w:t xml:space="preserve">            FileInputStream fis = new FileInputStream(file);</w:t>
+      </w:r>
+    </w:p>
+    <w:p>
+      <w:pPr>
+        <w:rPr>
+          <w:lang w:val="en-US"/>
+        </w:rPr>
+      </w:pPr>
+      <w:r>
+        <w:rPr>
+          <w:lang w:val="en-US"/>
+        </w:rPr>
+        <w:t xml:space="preserve">            BufferedReader reader = new BufferedReader(new InputStreamReader(fis));</w:t>
+      </w:r>
+    </w:p>
+    <w:p>
+      <w:pPr>
+        <w:rPr>
+          <w:lang w:val="en-US"/>
+        </w:rPr>
+      </w:pPr>
+      <w:r>
+        <w:rPr>
+          <w:lang w:val="en-US"/>
+        </w:rPr>
+        <w:t xml:space="preserve">            String line;</w:t>
+      </w:r>
+    </w:p>
+    <w:p>
+      <w:pPr>
+        <w:rPr>
+          <w:lang w:val="en-US"/>
+        </w:rPr>
+      </w:pPr>
+      <w:r>
+        <w:rPr>
+          <w:lang w:val="en-US"/>
+        </w:rPr>
+        <w:t xml:space="preserve">            while ((line = reader.readLine()) != null) {</w:t>
+      </w:r>
+    </w:p>
+    <w:p>
+      <w:pPr>
+        <w:rPr>
+          <w:lang w:val="en-US"/>
+        </w:rPr>
+      </w:pPr>
+      <w:r>
+        <w:rPr>
+          <w:lang w:val="en-US"/>
+        </w:rPr>
+        <w:t xml:space="preserve">                String[] parts = line.split(" ");</w:t>
+      </w:r>
+    </w:p>
+    <w:p>
+      <w:pPr>
+        <w:rPr>
+          <w:lang w:val="en-US"/>
+        </w:rPr>
+      </w:pPr>
+      <w:r>
+        <w:rPr>
+          <w:lang w:val="en-US"/>
+        </w:rPr>
+        <w:t xml:space="preserve">                Passenger p = hashTable.get(parts[0]);</w:t>
+      </w:r>
+    </w:p>
+    <w:p>
+      <w:pPr>
+        <w:rPr>
+          <w:lang w:val="en-US"/>
+        </w:rPr>
+      </w:pPr>
+      <w:r>
+        <w:rPr>
+          <w:lang w:val="en-US"/>
+        </w:rPr>
+        <w:t xml:space="preserve">                if (p != null) {</w:t>
+      </w:r>
+    </w:p>
+    <w:p>
+      <w:pPr>
+        <w:rPr>
+          <w:lang w:val="en-US"/>
+        </w:rPr>
+      </w:pPr>
+      <w:r>
+        <w:rPr>
+          <w:lang w:val="en-US"/>
+        </w:rPr>
+        <w:t xml:space="preserve">                    p.toString();</w:t>
+      </w:r>
+    </w:p>
+    <w:p>
+      <w:pPr>
+        <w:rPr>
+          <w:lang w:val="en-US"/>
+        </w:rPr>
+      </w:pPr>
+      <w:r>
+        <w:rPr>
+          <w:lang w:val="en-US"/>
+        </w:rPr>
+        <w:t xml:space="preserve">                    LocalTime horaIngreso = LocalTime.parse(parts[1]);</w:t>
+      </w:r>
+    </w:p>
+    <w:p>
+      <w:pPr>
+        <w:rPr>
+          <w:lang w:val="en-US"/>
+        </w:rPr>
+      </w:pPr>
+      <w:r>
+        <w:rPr>
+          <w:lang w:val="en-US"/>
+        </w:rPr>
+        <w:t xml:space="preserve">                    p.setTime(horaIngreso);</w:t>
+      </w:r>
+    </w:p>
+    <w:p>
+      <w:pPr>
+        <w:rPr>
+          <w:lang w:val="en-US"/>
+        </w:rPr>
+      </w:pPr>
+      <w:r>
+        <w:rPr>
+          <w:lang w:val="en-US"/>
+        </w:rPr>
+        <w:t xml:space="preserve">                    if (p.getTime().isBefore(plane.getTime())) {</w:t>
+      </w:r>
+    </w:p>
+    <w:p>
+      <w:r>
+        <w:rPr>
+          <w:lang w:val="en-US"/>
+        </w:rPr>
+        <w:t xml:space="preserve">                        </w:t>
+      </w:r>
+      <w:r>
+        <w:t>System.out.println(p.getName() + " se gano un descuento del 10% para su proximo vuelo");</w:t>
+      </w:r>
+    </w:p>
+    <w:p>
+      <w:pPr>
+        <w:rPr>
+          <w:lang w:val="en-US"/>
+        </w:rPr>
+      </w:pPr>
+      <w:r>
+        <w:t xml:space="preserve">                    </w:t>
+      </w:r>
+      <w:r>
+        <w:rPr>
+          <w:lang w:val="en-US"/>
+        </w:rPr>
+        <w:t>}</w:t>
+      </w:r>
+    </w:p>
+    <w:p>
+      <w:pPr>
+        <w:rPr>
+          <w:lang w:val="en-US"/>
+        </w:rPr>
+      </w:pPr>
+      <w:r>
+        <w:rPr>
+          <w:lang w:val="en-US"/>
+        </w:rPr>
+        <w:t xml:space="preserve">                    if (p.isFirst_class()) {</w:t>
+      </w:r>
+    </w:p>
+    <w:p>
+      <w:pPr>
+        <w:rPr>
+          <w:lang w:val="en-US"/>
+        </w:rPr>
+      </w:pPr>
+      <w:r>
+        <w:rPr>
+          <w:lang w:val="en-US"/>
+        </w:rPr>
+        <w:t xml:space="preserve">                        arrival_queue_firts_class.insert(p);</w:t>
+      </w:r>
+    </w:p>
+    <w:p>
+      <w:pPr>
+        <w:rPr>
+          <w:lang w:val="en-US"/>
+        </w:rPr>
+      </w:pPr>
+      <w:r>
+        <w:rPr>
+          <w:lang w:val="en-US"/>
+        </w:rPr>
+        <w:t xml:space="preserve">                        out.get(p.row()-1).insert(p);</w:t>
+      </w:r>
+    </w:p>
+    <w:p>
+      <w:pPr>
+        <w:rPr>
+          <w:lang w:val="en-US"/>
+        </w:rPr>
+      </w:pPr>
+    </w:p>
+    <w:p>
+      <w:pPr>
+        <w:rPr>
+          <w:lang w:val="en-US"/>
+        </w:rPr>
+      </w:pPr>
+      <w:r>
+        <w:rPr>
+          <w:lang w:val="en-US"/>
+        </w:rPr>
+        <w:t xml:space="preserve">                    } else {</w:t>
+      </w:r>
+    </w:p>
+    <w:p>
+      <w:pPr>
+        <w:rPr>
+          <w:lang w:val="en-US"/>
+        </w:rPr>
+      </w:pPr>
+      <w:r>
+        <w:rPr>
+          <w:lang w:val="en-US"/>
+        </w:rPr>
+        <w:lastRenderedPageBreak/>
+        <w:t xml:space="preserve">                        arrival_queue_economic_class.enqueue(p);</w:t>
+      </w:r>
+    </w:p>
+    <w:p>
+      <w:pPr>
+        <w:rPr>
+          <w:lang w:val="en-US"/>
+        </w:rPr>
+      </w:pPr>
+      <w:r>
+        <w:rPr>
+          <w:lang w:val="en-US"/>
+        </w:rPr>
+        <w:t xml:space="preserve">                        out.get(p.row()-1).insert(p);</w:t>
+      </w:r>
+    </w:p>
+    <w:p>
+      <w:pPr>
+        <w:rPr>
+          <w:lang w:val="en-US"/>
+        </w:rPr>
+      </w:pPr>
+      <w:r>
+        <w:rPr>
+          <w:lang w:val="en-US"/>
+        </w:rPr>
+        <w:t xml:space="preserve">                    </w:t>
+      </w:r>
+    </w:p>
+    <w:p>
+      <w:pPr>
+        <w:rPr>
+          <w:lang w:val="en-US"/>
+        </w:rPr>
+      </w:pPr>
+      <w:r>
+        <w:rPr>
+          <w:lang w:val="en-US"/>
+        </w:rPr>
+        <w:t xml:space="preserve">                    }</w:t>
+      </w:r>
+    </w:p>
+    <w:p>
+      <w:pPr>
+        <w:rPr>
+          <w:lang w:val="en-US"/>
+        </w:rPr>
+      </w:pPr>
+      <w:r>
+        <w:rPr>
+          <w:lang w:val="en-US"/>
+        </w:rPr>
+        <w:t xml:space="preserve">                } else {</w:t>
+      </w:r>
+    </w:p>
+    <w:p>
+      <w:pPr>
+        <w:rPr>
+          <w:lang w:val="en-US"/>
+        </w:rPr>
+      </w:pPr>
+      <w:r>
+        <w:rPr>
+          <w:lang w:val="en-US"/>
+        </w:rPr>
+        <w:t xml:space="preserve">                    System.out.println("no se encontro");</w:t>
+      </w:r>
+    </w:p>
+    <w:p>
+      <w:pPr>
+        <w:rPr>
+          <w:lang w:val="en-US"/>
+        </w:rPr>
+      </w:pPr>
+      <w:r>
+        <w:rPr>
+          <w:lang w:val="en-US"/>
+        </w:rPr>
+        <w:t xml:space="preserve">                }</w:t>
+      </w:r>
+    </w:p>
+    <w:p>
+      <w:pPr>
+        <w:rPr>
+          <w:lang w:val="en-US"/>
+        </w:rPr>
+      </w:pPr>
+    </w:p>
+    <w:p>
+      <w:pPr>
+        <w:rPr>
+          <w:lang w:val="en-US"/>
+        </w:rPr>
+      </w:pPr>
+      <w:r>
+        <w:rPr>
+          <w:lang w:val="en-US"/>
+        </w:rPr>
+        <w:t xml:space="preserve">            }</w:t>
+      </w:r>
+    </w:p>
+    <w:p>
+      <w:pPr>
+        <w:rPr>
+          <w:lang w:val="en-US"/>
+        </w:rPr>
+      </w:pPr>
+      <w:r>
+        <w:rPr>
+          <w:lang w:val="en-US"/>
+        </w:rPr>
+        <w:t xml:space="preserve">            fis.close();</w:t>
+      </w:r>
+    </w:p>
+    <w:p>
+      <w:pPr>
+        <w:rPr>
+          <w:lang w:val="en-US"/>
+        </w:rPr>
+      </w:pPr>
+      <w:r>
+        <w:rPr>
+          <w:lang w:val="en-US"/>
+        </w:rPr>
+        <w:t xml:space="preserve">        } catch (FileNotFoundException e) {</w:t>
+      </w:r>
+    </w:p>
+    <w:p>
+      <w:pPr>
+        <w:rPr>
+          <w:lang w:val="en-US"/>
+        </w:rPr>
+      </w:pPr>
+      <w:r>
+        <w:rPr>
+          <w:lang w:val="en-US"/>
+        </w:rPr>
+        <w:t xml:space="preserve">            e.printStackTrace();</w:t>
+      </w:r>
+    </w:p>
+    <w:p>
+      <w:pPr>
+        <w:rPr>
+          <w:lang w:val="en-US"/>
+        </w:rPr>
+      </w:pPr>
+      <w:r>
+        <w:rPr>
+          <w:lang w:val="en-US"/>
+        </w:rPr>
+        <w:t xml:space="preserve">        } catch (IOException e) {</w:t>
+      </w:r>
+    </w:p>
+    <w:p>
+      <w:r>
+        <w:rPr>
+          <w:lang w:val="en-US"/>
+        </w:rPr>
+        <w:t xml:space="preserve">            </w:t>
+      </w:r>
+      <w:r>
+        <w:t>e.printStackTrace();</w:t>
+      </w:r>
+    </w:p>
+    <w:p>
+      <w:r>
+        <w:t xml:space="preserve">        }</w:t>
+      </w:r>
+    </w:p>
+    <w:p/>
+    <w:p>
+      <w:r>
+        <w:t xml:space="preserve">    }</w:t>
+      </w:r>
+    </w:p>
+    <w:p/>
+    <w:tbl>
+      <w:tblPr>
+        <w:tblStyle w:val="Tablaconcuadrcula"/>
+        <w:tblW w:w="0" w:type="auto"/>
+        <w:tblLook w:val="04A0" w:firstRow="1" w:lastRow="0" w:firstColumn="1" w:lastColumn="0" w:noHBand="0" w:noVBand="1"/>
+      </w:tblPr>
+      <w:tblGrid>
+        <w:gridCol w:w="4414"/>
+        <w:gridCol w:w="4414"/>
+      </w:tblGrid>
+      <w:tr>
+        <w:tc>
+          <w:tcPr>
+            <w:tcW w:w="4414" w:type="dxa"/>
+          </w:tcPr>
+          <w:p>
+            <w:r>
+              <w:t>Nombre:</w:t>
+            </w:r>
+          </w:p>
+        </w:tc>
+        <w:tc>
+          <w:tcPr>
+            <w:tcW w:w="4414" w:type="dxa"/>
+          </w:tcPr>
+          <w:p>
+            <w:r>
+              <w:t>insert</w:t>
+            </w:r>
+          </w:p>
+        </w:tc>
+      </w:tr>
+      <w:tr>
+        <w:tc>
+          <w:tcPr>
+            <w:tcW w:w="4414" w:type="dxa"/>
+          </w:tcPr>
+          <w:p>
+            <w:r>
+              <w:t>Descripcion:</w:t>
+            </w:r>
+          </w:p>
+        </w:tc>
+        <w:tc>
+          <w:tcPr>
+            <w:tcW w:w="4414" w:type="dxa"/>
+          </w:tcPr>
+          <w:p>
+            <w:r>
+              <w:t>Añade los pasajeros al priority queue</w:t>
+            </w:r>
+          </w:p>
+        </w:tc>
+      </w:tr>
+      <w:tr>
+        <w:tc>
+          <w:tcPr>
+            <w:tcW w:w="4414" w:type="dxa"/>
+          </w:tcPr>
+          <w:p>
+            <w:r>
+              <w:t>Entrada :</w:t>
+            </w:r>
+          </w:p>
+        </w:tc>
+        <w:tc>
+          <w:tcPr>
+            <w:tcW w:w="4414" w:type="dxa"/>
+          </w:tcPr>
+          <w:p>
+            <w:r>
+              <w:t xml:space="preserve">P Passenger :pasajero  a ingresar </w:t>
+            </w:r>
+          </w:p>
+        </w:tc>
+      </w:tr>
+      <w:tr>
+        <w:tc>
+          <w:tcPr>
+            <w:tcW w:w="4414" w:type="dxa"/>
+          </w:tcPr>
+          <w:p>
+            <w:r>
+              <w:t xml:space="preserve">Retorno: </w:t>
+            </w:r>
+          </w:p>
+        </w:tc>
+        <w:tc>
+          <w:tcPr>
+            <w:tcW w:w="4414" w:type="dxa"/>
+          </w:tcPr>
+          <w:p>
+            <w:r>
+              <w:t>Void</w:t>
+            </w:r>
+          </w:p>
+        </w:tc>
+      </w:tr>
+    </w:tbl>
+    <w:p>
+      <w:pPr>
+        <w:rPr>
+          <w:lang w:val="en-US"/>
+        </w:rPr>
+      </w:pPr>
+      <w:r>
+        <w:rPr>
+          <w:lang w:val="en-US"/>
+        </w:rPr>
+        <w:t>public void insert(T item) {</w:t>
+      </w:r>
+    </w:p>
+    <w:p>
+      <w:pPr>
+        <w:rPr>
+          <w:lang w:val="en-US"/>
+        </w:rPr>
+      </w:pPr>
+      <w:r>
+        <w:rPr>
+          <w:lang w:val="en-US"/>
+        </w:rPr>
+        <w:t xml:space="preserve">        heap.add(item);</w:t>
+      </w:r>
+    </w:p>
+    <w:p>
+      <w:pPr>
+        <w:rPr>
+          <w:lang w:val="en-US"/>
+        </w:rPr>
+      </w:pPr>
+      <w:r>
+        <w:rPr>
+          <w:lang w:val="en-US"/>
+        </w:rPr>
+        <w:t xml:space="preserve">        int i = heap.size() - 1;</w:t>
+      </w:r>
+    </w:p>
+    <w:p>
+      <w:pPr>
+        <w:rPr>
+          <w:lang w:val="en-US"/>
+        </w:rPr>
+      </w:pPr>
+      <w:r>
+        <w:rPr>
+          <w:lang w:val="en-US"/>
+        </w:rPr>
+        <w:t xml:space="preserve">        int parent = (i - 1) / 2;</w:t>
+      </w:r>
+    </w:p>
+    <w:p>
+      <w:pPr>
+        <w:rPr>
+          <w:lang w:val="en-US"/>
+        </w:rPr>
+      </w:pPr>
+    </w:p>
+    <w:p>
+      <w:pPr>
+        <w:rPr>
+          <w:lang w:val="en-US"/>
+        </w:rPr>
+      </w:pPr>
+      <w:r>
+        <w:rPr>
+          <w:lang w:val="en-US"/>
+        </w:rPr>
+        <w:t xml:space="preserve">        while (i &gt; 0 &amp;&amp; heap.get(i).compareTo(heap.get(parent)) &gt; 0) {</w:t>
+      </w:r>
+    </w:p>
+    <w:p>
+      <w:pPr>
+        <w:rPr>
+          <w:lang w:val="en-US"/>
+        </w:rPr>
+      </w:pPr>
+      <w:r>
+        <w:rPr>
+          <w:lang w:val="en-US"/>
+        </w:rPr>
+        <w:t xml:space="preserve">            swap(i, parent);</w:t>
+      </w:r>
+    </w:p>
+    <w:p>
+      <w:pPr>
+        <w:rPr>
+          <w:lang w:val="en-US"/>
+        </w:rPr>
+      </w:pPr>
+      <w:r>
+        <w:rPr>
+          <w:lang w:val="en-US"/>
+        </w:rPr>
+        <w:t xml:space="preserve">            i = parent;</w:t>
+      </w:r>
+    </w:p>
+    <w:p>
+      <w:r>
+        <w:rPr>
+          <w:lang w:val="en-US"/>
+        </w:rPr>
+        <w:lastRenderedPageBreak/>
+        <w:t xml:space="preserve">            </w:t>
+      </w:r>
+      <w:r>
+        <w:t>parent = (i - 1) / 2;</w:t>
+      </w:r>
+    </w:p>
+    <w:p>
+      <w:r>
+        <w:t xml:space="preserve">        }</w:t>
+      </w:r>
+    </w:p>
+    <w:p>
+      <w:r>
+        <w:t xml:space="preserve">    }</w:t>
+      </w:r>
+    </w:p>
+    <w:tbl>
+      <w:tblPr>
+        <w:tblStyle w:val="Tablaconcuadrcula"/>
+        <w:tblW w:w="0" w:type="auto"/>
+        <w:tblLook w:val="04A0" w:firstRow="1" w:lastRow="0" w:firstColumn="1" w:lastColumn="0" w:noHBand="0" w:noVBand="1"/>
+      </w:tblPr>
+      <w:tblGrid>
+        <w:gridCol w:w="4414"/>
+        <w:gridCol w:w="4414"/>
+      </w:tblGrid>
+      <w:tr>
+        <w:tc>
+          <w:tcPr>
+            <w:tcW w:w="4414" w:type="dxa"/>
+          </w:tcPr>
+          <w:p>
+            <w:r>
+              <w:t>Nombre:</w:t>
+            </w:r>
+          </w:p>
+        </w:tc>
+        <w:tc>
+          <w:tcPr>
+            <w:tcW w:w="4414" w:type="dxa"/>
+          </w:tcPr>
+          <w:p>
+            <w:r>
+              <w:t>enqueue</w:t>
+            </w:r>
+          </w:p>
+        </w:tc>
+      </w:tr>
+      <w:tr>
+        <w:tc>
+          <w:tcPr>
+            <w:tcW w:w="4414" w:type="dxa"/>
+          </w:tcPr>
+          <w:p>
+            <w:r>
+              <w:t>Descripcion:</w:t>
+            </w:r>
+          </w:p>
+        </w:tc>
+        <w:tc>
+          <w:tcPr>
+            <w:tcW w:w="4414" w:type="dxa"/>
+          </w:tcPr>
+          <w:p>
+            <w:r>
+              <w:t>Añade los pasajeros al queue</w:t>
+            </w:r>
+          </w:p>
+        </w:tc>
+      </w:tr>
+      <w:tr>
+        <w:tc>
+          <w:tcPr>
+            <w:tcW w:w="4414" w:type="dxa"/>
+          </w:tcPr>
+          <w:p>
+            <w:r>
+              <w:t>Entrada :</w:t>
+            </w:r>
+          </w:p>
+        </w:tc>
+        <w:tc>
+          <w:tcPr>
+            <w:tcW w:w="4414" w:type="dxa"/>
+          </w:tcPr>
+          <w:p>
+            <w:r>
+              <w:t xml:space="preserve">P Passenger :pasajero  a ingresar </w:t>
+            </w:r>
+          </w:p>
+        </w:tc>
+      </w:tr>
+      <w:tr>
+        <w:tc>
+          <w:tcPr>
+            <w:tcW w:w="4414" w:type="dxa"/>
+          </w:tcPr>
+          <w:p>
+            <w:r>
+              <w:t xml:space="preserve">Retorno: </w:t>
+            </w:r>
+          </w:p>
+        </w:tc>
+        <w:tc>
+          <w:tcPr>
+            <w:tcW w:w="4414" w:type="dxa"/>
+          </w:tcPr>
+          <w:p>
+            <w:r>
+              <w:t>Void</w:t>
+            </w:r>
+          </w:p>
+        </w:tc>
+      </w:tr>
+    </w:tbl>
+    <w:p/>
+    <w:p>
+      <w:pPr>
+        <w:rPr>
+          <w:lang w:val="en-US"/>
+        </w:rPr>
+      </w:pPr>
+      <w:r>
+        <w:rPr>
+          <w:lang w:val="en-US"/>
+        </w:rPr>
+        <w:t xml:space="preserve">   public void enqueue(T data) {</w:t>
+      </w:r>
+    </w:p>
+    <w:p>
+      <w:r>
+        <w:rPr>
+          <w:lang w:val="en-US"/>
+        </w:rPr>
+        <w:t xml:space="preserve">        </w:t>
+      </w:r>
+      <w:r>
+        <w:t>queue.add(data);</w:t>
+      </w:r>
+    </w:p>
+    <w:p>
+      <w:r>
+        <w:t xml:space="preserve">    }</w:t>
+      </w:r>
+    </w:p>
+    <w:tbl>
+      <w:tblPr>
+        <w:tblStyle w:val="Tablaconcuadrcula"/>
+        <w:tblW w:w="0" w:type="auto"/>
+        <w:tblLook w:val="04A0" w:firstRow="1" w:lastRow="0" w:firstColumn="1" w:lastColumn="0" w:noHBand="0" w:noVBand="1"/>
+      </w:tblPr>
+      <w:tblGrid>
+        <w:gridCol w:w="4414"/>
+        <w:gridCol w:w="4414"/>
+      </w:tblGrid>
+      <w:tr>
+        <w:tc>
+          <w:tcPr>
+            <w:tcW w:w="4414" w:type="dxa"/>
+          </w:tcPr>
+          <w:p>
+            <w:r>
+              <w:t>Nombre:</w:t>
+            </w:r>
+          </w:p>
+        </w:tc>
+        <w:tc>
+          <w:tcPr>
+            <w:tcW w:w="4414" w:type="dxa"/>
+          </w:tcPr>
+          <w:p>
+            <w:r>
+              <w:t>OutArray</w:t>
+            </w:r>
+          </w:p>
+        </w:tc>
+      </w:tr>
+      <w:tr>
+        <w:tc>
+          <w:tcPr>
+            <w:tcW w:w="4414" w:type="dxa"/>
+          </w:tcPr>
+          <w:p>
+            <w:r>
+              <w:t>Descripcion:</w:t>
+            </w:r>
+          </w:p>
+        </w:tc>
+        <w:tc>
+          <w:tcPr>
+            <w:tcW w:w="4414" w:type="dxa"/>
+          </w:tcPr>
+          <w:p>
+            <w:r>
+              <w:t xml:space="preserve">Crea los objetos filas , donde se ingresaran los pasajeros de salida </w:t>
+            </w:r>
+          </w:p>
+        </w:tc>
+      </w:tr>
+      <w:tr>
+        <w:tc>
+          <w:tcPr>
+            <w:tcW w:w="4414" w:type="dxa"/>
+          </w:tcPr>
+          <w:p>
+            <w:r>
+              <w:t>Entrada :</w:t>
+            </w:r>
+          </w:p>
+        </w:tc>
+        <w:tc>
+          <w:tcPr>
+            <w:tcW w:w="4414" w:type="dxa"/>
+          </w:tcPr>
+          <w:p>
+            <w:r>
+              <w:t xml:space="preserve">void </w:t>
+            </w:r>
+          </w:p>
+        </w:tc>
+      </w:tr>
+      <w:tr>
+        <w:tc>
+          <w:tcPr>
+            <w:tcW w:w="4414" w:type="dxa"/>
+          </w:tcPr>
+          <w:p>
+            <w:r>
+              <w:t xml:space="preserve">Retorno: </w:t>
+            </w:r>
+          </w:p>
+        </w:tc>
+        <w:tc>
+          <w:tcPr>
+            <w:tcW w:w="4414" w:type="dxa"/>
+          </w:tcPr>
+          <w:p>
+            <w:r>
+              <w:t>Void</w:t>
+            </w:r>
+          </w:p>
+        </w:tc>
+      </w:tr>
+    </w:tbl>
+    <w:p>
+      <w:r>
+        <w:t xml:space="preserve">    public void OutArray(){</w:t>
+      </w:r>
+    </w:p>
+    <w:p>
+      <w:pPr>
+        <w:rPr>
+          <w:lang w:val="en-US"/>
+        </w:rPr>
+      </w:pPr>
+      <w:r>
+        <w:rPr>
+          <w:lang w:val="en-US"/>
+        </w:rPr>
+        <w:t xml:space="preserve">       for(int i=1;i&lt;=plane.getRow();i++){</w:t>
+      </w:r>
+    </w:p>
+    <w:p>
+      <w:pPr>
+        <w:rPr>
+          <w:lang w:val="en-US"/>
+        </w:rPr>
+      </w:pPr>
+      <w:r>
+        <w:rPr>
+          <w:lang w:val="en-US"/>
+        </w:rPr>
+        <w:t xml:space="preserve">         Row s= new Row(i);</w:t>
+      </w:r>
+    </w:p>
+    <w:p>
+      <w:r>
+        <w:rPr>
+          <w:lang w:val="en-US"/>
+        </w:rPr>
+        <w:t xml:space="preserve">         </w:t>
+      </w:r>
+      <w:r>
+        <w:t>out.add(s);</w:t>
+      </w:r>
+    </w:p>
+    <w:p>
+      <w:r>
+        <w:t xml:space="preserve">       }</w:t>
+      </w:r>
+    </w:p>
+    <w:p>
+      <w:r>
+        <w:t xml:space="preserve">    }</w:t>
+      </w:r>
+    </w:p>
+    <w:tbl>
+      <w:tblPr>
+        <w:tblStyle w:val="Tablaconcuadrcula"/>
+        <w:tblW w:w="0" w:type="auto"/>
+        <w:tblLook w:val="04A0" w:firstRow="1" w:lastRow="0" w:firstColumn="1" w:lastColumn="0" w:noHBand="0" w:noVBand="1"/>
+      </w:tblPr>
+      <w:tblGrid>
+        <w:gridCol w:w="4414"/>
+        <w:gridCol w:w="4414"/>
+      </w:tblGrid>
+      <w:tr>
+        <w:tc>
+          <w:tcPr>
+            <w:tcW w:w="4414" w:type="dxa"/>
+          </w:tcPr>
+          <w:p>
+            <w:r>
+              <w:t>Nombre:</w:t>
+            </w:r>
+          </w:p>
+        </w:tc>
+        <w:tc>
+          <w:tcPr>
+            <w:tcW w:w="4414" w:type="dxa"/>
+          </w:tcPr>
+          <w:p>
+            <w:r>
+              <w:t>insert</w:t>
+            </w:r>
+          </w:p>
+        </w:tc>
+      </w:tr>
+      <w:tr>
+        <w:tc>
+          <w:tcPr>
+            <w:tcW w:w="4414" w:type="dxa"/>
+          </w:tcPr>
+          <w:p>
+            <w:r>
+              <w:t>Descripcion:</w:t>
+            </w:r>
+          </w:p>
+        </w:tc>
+        <w:tc>
+          <w:tcPr>
+            <w:tcW w:w="4414" w:type="dxa"/>
+          </w:tcPr>
+          <w:p>
+            <w:r>
+              <w:t xml:space="preserve">Añade los pasajeros al priority queue de salida </w:t>
+            </w:r>
+          </w:p>
+        </w:tc>
+      </w:tr>
+      <w:tr>
+        <w:tc>
+          <w:tcPr>
+            <w:tcW w:w="4414" w:type="dxa"/>
+          </w:tcPr>
+          <w:p>
+            <w:r>
+              <w:t>Entrada :</w:t>
+            </w:r>
+          </w:p>
+        </w:tc>
+        <w:tc>
+          <w:tcPr>
+            <w:tcW w:w="4414" w:type="dxa"/>
+          </w:tcPr>
+          <w:p>
+            <w:r>
+              <w:t xml:space="preserve">P Passenger :pasajero  a ingresar </w:t>
+            </w:r>
+          </w:p>
+        </w:tc>
+      </w:tr>
+      <w:tr>
+        <w:tc>
+          <w:tcPr>
+            <w:tcW w:w="4414" w:type="dxa"/>
+          </w:tcPr>
+          <w:p>
+            <w:r>
+              <w:t xml:space="preserve">Retorno: </w:t>
+            </w:r>
+          </w:p>
+        </w:tc>
+        <w:tc>
+          <w:tcPr>
+            <w:tcW w:w="4414" w:type="dxa"/>
+          </w:tcPr>
+          <w:p>
+            <w:r>
+              <w:t>Void</w:t>
+            </w:r>
+          </w:p>
+        </w:tc>
+      </w:tr>
+    </w:tbl>
+    <w:p/>
+    <w:p>
+      <w:pPr>
+        <w:rPr>
+          <w:lang w:val="en-US"/>
+        </w:rPr>
+      </w:pPr>
+      <w:r>
+        <w:rPr>
+          <w:lang w:val="en-US"/>
+        </w:rPr>
+        <w:t xml:space="preserve">    public void insert(T item) {</w:t>
+      </w:r>
+    </w:p>
+    <w:p>
+      <w:pPr>
+        <w:rPr>
+          <w:lang w:val="en-US"/>
+        </w:rPr>
+      </w:pPr>
+      <w:r>
+        <w:rPr>
+          <w:lang w:val="en-US"/>
+        </w:rPr>
+        <w:t xml:space="preserve">        heap.add(item);</w:t>
+      </w:r>
+    </w:p>
+    <w:p>
+      <w:pPr>
+        <w:rPr>
+          <w:lang w:val="en-US"/>
+        </w:rPr>
+      </w:pPr>
+      <w:r>
+        <w:rPr>
+          <w:lang w:val="en-US"/>
+        </w:rPr>
+        <w:t xml:space="preserve">        int i = heap.size() - 1;</w:t>
+      </w:r>
+    </w:p>
+    <w:p>
+      <w:pPr>
+        <w:rPr>
+          <w:lang w:val="en-US"/>
+        </w:rPr>
+      </w:pPr>
+      <w:r>
+        <w:rPr>
+          <w:lang w:val="en-US"/>
+        </w:rPr>
+        <w:t xml:space="preserve">        int parent = (i - 1) / 2;</w:t>
+      </w:r>
+    </w:p>
+    <w:p>
+      <w:pPr>
+        <w:rPr>
+          <w:lang w:val="en-US"/>
+        </w:rPr>
+      </w:pPr>
+    </w:p>
+    <w:p>
+      <w:pPr>
+        <w:rPr>
+          <w:lang w:val="en-US"/>
+        </w:rPr>
+      </w:pPr>
+      <w:r>
+        <w:rPr>
+          <w:lang w:val="en-US"/>
+        </w:rPr>
+        <w:t xml:space="preserve">        while (i &gt; 0 &amp;&amp; heap.get(i).compare(heap.get(parent)) &lt; 0) {</w:t>
+      </w:r>
+    </w:p>
+    <w:p>
+      <w:pPr>
+        <w:rPr>
+          <w:lang w:val="en-US"/>
+        </w:rPr>
+      </w:pPr>
+      <w:r>
+        <w:rPr>
+          <w:lang w:val="en-US"/>
+        </w:rPr>
+        <w:t xml:space="preserve">            swap(i, parent);</w:t>
+      </w:r>
+    </w:p>
+    <w:p>
+      <w:pPr>
+        <w:rPr>
+          <w:lang w:val="en-US"/>
+        </w:rPr>
+      </w:pPr>
+      <w:r>
+        <w:rPr>
+          <w:lang w:val="en-US"/>
+        </w:rPr>
+        <w:lastRenderedPageBreak/>
+        <w:t xml:space="preserve">            i = parent;</w:t>
+      </w:r>
+    </w:p>
+    <w:p>
+      <w:r>
+        <w:rPr>
+          <w:lang w:val="en-US"/>
+        </w:rPr>
+        <w:t xml:space="preserve">            </w:t>
+      </w:r>
+      <w:r>
+        <w:t>parent = (i - 1) / 2;</w:t>
+      </w:r>
+    </w:p>
+    <w:p>
+      <w:r>
+        <w:t xml:space="preserve">        }</w:t>
+      </w:r>
+    </w:p>
+    <w:p>
+      <w:r>
+        <w:t xml:space="preserve">    }</w:t>
+      </w:r>
+    </w:p>
+    <w:tbl>
+      <w:tblPr>
+        <w:tblStyle w:val="Tablaconcuadrcula"/>
+        <w:tblW w:w="0" w:type="auto"/>
+        <w:tblLook w:val="04A0" w:firstRow="1" w:lastRow="0" w:firstColumn="1" w:lastColumn="0" w:noHBand="0" w:noVBand="1"/>
+      </w:tblPr>
+      <w:tblGrid>
+        <w:gridCol w:w="4414"/>
+        <w:gridCol w:w="4414"/>
+      </w:tblGrid>
+      <w:tr>
+        <w:tc>
+          <w:tcPr>
+            <w:tcW w:w="4414" w:type="dxa"/>
+          </w:tcPr>
+          <w:p>
+            <w:r>
+              <w:t>Nombre:</w:t>
+            </w:r>
+          </w:p>
+        </w:tc>
+        <w:tc>
+          <w:tcPr>
+            <w:tcW w:w="4414" w:type="dxa"/>
+          </w:tcPr>
+          <w:p>
+            <w:r>
+              <w:t>ShowOrderIngress</w:t>
+            </w:r>
+          </w:p>
+        </w:tc>
+      </w:tr>
+      <w:tr>
+        <w:tc>
+          <w:tcPr>
+            <w:tcW w:w="4414" w:type="dxa"/>
+          </w:tcPr>
+          <w:p>
+            <w:r>
+              <w:t>Descripcion:</w:t>
+            </w:r>
+          </w:p>
+        </w:tc>
+        <w:tc>
+          <w:tcPr>
+            <w:tcW w:w="4414" w:type="dxa"/>
+          </w:tcPr>
+          <w:p>
+            <w:r>
+              <w:t xml:space="preserve">Muestra el orden de ingreso </w:t>
+            </w:r>
+          </w:p>
+        </w:tc>
+      </w:tr>
+      <w:tr>
+        <w:tc>
+          <w:tcPr>
+            <w:tcW w:w="4414" w:type="dxa"/>
+          </w:tcPr>
+          <w:p>
+            <w:r>
+              <w:t>Entrada :</w:t>
+            </w:r>
+          </w:p>
+        </w:tc>
+        <w:tc>
+          <w:tcPr>
+            <w:tcW w:w="4414" w:type="dxa"/>
+          </w:tcPr>
+          <w:p>
+            <w:r>
+              <w:t>void</w:t>
+            </w:r>
+          </w:p>
+        </w:tc>
+      </w:tr>
+      <w:tr>
+        <w:tc>
+          <w:tcPr>
+            <w:tcW w:w="4414" w:type="dxa"/>
+          </w:tcPr>
+          <w:p>
+            <w:r>
+              <w:t xml:space="preserve">Retorno: </w:t>
+            </w:r>
+          </w:p>
+        </w:tc>
+        <w:tc>
+          <w:tcPr>
+            <w:tcW w:w="4414" w:type="dxa"/>
+          </w:tcPr>
+          <w:p>
+            <w:r>
+              <w:t>Void</w:t>
+            </w:r>
+          </w:p>
+        </w:tc>
+      </w:tr>
+    </w:tbl>
+    <w:p>
+      <w:r>
+        <w:t xml:space="preserve">    public void showOrderIngress() {</w:t>
+      </w:r>
+    </w:p>
+    <w:p>
+      <w:r>
+        <w:t xml:space="preserve">        System.out.println("primera clase");</w:t>
+      </w:r>
+    </w:p>
+    <w:p>
+      <w:pPr>
+        <w:rPr>
+          <w:lang w:val="en-US"/>
+        </w:rPr>
+      </w:pPr>
+      <w:r>
+        <w:t xml:space="preserve">        </w:t>
+      </w:r>
+      <w:r>
+        <w:rPr>
+          <w:lang w:val="en-US"/>
+        </w:rPr>
+        <w:t>arrival_queue_firts_class.print();</w:t>
+      </w:r>
+    </w:p>
+    <w:p>
+      <w:r>
+        <w:rPr>
+          <w:lang w:val="en-US"/>
+        </w:rPr>
+        <w:t xml:space="preserve">        </w:t>
+      </w:r>
+      <w:r>
+        <w:t>System.out.println("clase economica");</w:t>
+      </w:r>
+    </w:p>
+    <w:p>
+      <w:r>
+        <w:t xml:space="preserve">        arrival_queue_economic_class.print();</w:t>
+      </w:r>
+    </w:p>
+    <w:p>
+      <w:r>
+        <w:t xml:space="preserve">    }</w:t>
+      </w:r>
+    </w:p>
+    <w:tbl>
+      <w:tblPr>
+        <w:tblStyle w:val="Tablaconcuadrcula"/>
+        <w:tblW w:w="0" w:type="auto"/>
+        <w:tblLook w:val="04A0" w:firstRow="1" w:lastRow="0" w:firstColumn="1" w:lastColumn="0" w:noHBand="0" w:noVBand="1"/>
+      </w:tblPr>
+      <w:tblGrid>
+        <w:gridCol w:w="4414"/>
+        <w:gridCol w:w="4414"/>
+      </w:tblGrid>
+      <w:tr>
+        <w:tc>
+          <w:tcPr>
+            <w:tcW w:w="4414" w:type="dxa"/>
+          </w:tcPr>
+          <w:p>
+            <w:r>
+              <w:t>Nombre:</w:t>
+            </w:r>
+          </w:p>
+        </w:tc>
+        <w:tc>
+          <w:tcPr>
+            <w:tcW w:w="4414" w:type="dxa"/>
+          </w:tcPr>
+          <w:p>
+            <w:r>
+              <w:t>print</w:t>
+            </w:r>
+          </w:p>
+        </w:tc>
+      </w:tr>
+      <w:tr>
+        <w:tc>
+          <w:tcPr>
+            <w:tcW w:w="4414" w:type="dxa"/>
+          </w:tcPr>
+          <w:p>
+            <w:r>
+              <w:t>Descripcion:</w:t>
+            </w:r>
+          </w:p>
+        </w:tc>
+        <w:tc>
+          <w:tcPr>
+            <w:tcW w:w="4414" w:type="dxa"/>
+          </w:tcPr>
+          <w:p>
+            <w:r>
+              <w:t>Imprime un queue</w:t>
+            </w:r>
+          </w:p>
+        </w:tc>
+      </w:tr>
+      <w:tr>
+        <w:tc>
+          <w:tcPr>
+            <w:tcW w:w="4414" w:type="dxa"/>
+          </w:tcPr>
+          <w:p>
+            <w:r>
+              <w:t>Entrada :</w:t>
+            </w:r>
+          </w:p>
+        </w:tc>
+        <w:tc>
+          <w:tcPr>
+            <w:tcW w:w="4414" w:type="dxa"/>
+          </w:tcPr>
+          <w:p>
+            <w:r>
+              <w:t>void</w:t>
+            </w:r>
+          </w:p>
+        </w:tc>
+      </w:tr>
+      <w:tr>
+        <w:tc>
+          <w:tcPr>
+            <w:tcW w:w="4414" w:type="dxa"/>
+          </w:tcPr>
+          <w:p>
+            <w:r>
+              <w:t xml:space="preserve">Retorno: </w:t>
+            </w:r>
+          </w:p>
+        </w:tc>
+        <w:tc>
+          <w:tcPr>
+            <w:tcW w:w="4414" w:type="dxa"/>
+          </w:tcPr>
+          <w:p>
+            <w:r>
+              <w:t>Void</w:t>
+            </w:r>
+          </w:p>
+        </w:tc>
+      </w:tr>
+    </w:tbl>
+    <w:p/>
+    <w:p>
+      <w:r>
+        <w:t xml:space="preserve">    public void print() {</w:t>
+      </w:r>
+    </w:p>
+    <w:p>
+      <w:r>
+        <w:t xml:space="preserve">        for (T data : queue) {</w:t>
+      </w:r>
+    </w:p>
+    <w:p>
+      <w:r>
+        <w:t xml:space="preserve">            System.out.println(data);</w:t>
+      </w:r>
+    </w:p>
+    <w:p>
+      <w:r>
+        <w:t xml:space="preserve">        }</w:t>
+      </w:r>
+    </w:p>
+    <w:p>
+      <w:r>
+        <w:t xml:space="preserve">        System.out.println();</w:t>
+      </w:r>
+    </w:p>
+    <w:p>
+      <w:r>
+        <w:t xml:space="preserve">    }</w:t>
+      </w:r>
+    </w:p>
+    <w:tbl>
+      <w:tblPr>
+        <w:tblStyle w:val="Tablaconcuadrcula"/>
+        <w:tblW w:w="0" w:type="auto"/>
+        <w:tblLook w:val="04A0" w:firstRow="1" w:lastRow="0" w:firstColumn="1" w:lastColumn="0" w:noHBand="0" w:noVBand="1"/>
+      </w:tblPr>
+      <w:tblGrid>
+        <w:gridCol w:w="4414"/>
+        <w:gridCol w:w="4414"/>
+      </w:tblGrid>
+      <w:tr>
+        <w:tc>
+          <w:tcPr>
+            <w:tcW w:w="4414" w:type="dxa"/>
+          </w:tcPr>
+          <w:p>
+            <w:r>
+              <w:t>Nombre:</w:t>
+            </w:r>
+          </w:p>
+        </w:tc>
+        <w:tc>
+          <w:tcPr>
+            <w:tcW w:w="4414" w:type="dxa"/>
+          </w:tcPr>
+          <w:p>
+            <w:r>
+              <w:t>print</w:t>
+            </w:r>
+          </w:p>
+        </w:tc>
+      </w:tr>
+      <w:tr>
+        <w:tc>
+          <w:tcPr>
+            <w:tcW w:w="4414" w:type="dxa"/>
+          </w:tcPr>
+          <w:p>
+            <w:r>
+              <w:t>Descripcion:</w:t>
+            </w:r>
+          </w:p>
+        </w:tc>
+        <w:tc>
+          <w:tcPr>
+            <w:tcW w:w="4414" w:type="dxa"/>
+          </w:tcPr>
+          <w:p>
+            <w:r>
+              <w:t>Imprime un priorityqueue</w:t>
+            </w:r>
+          </w:p>
+        </w:tc>
+      </w:tr>
+      <w:tr>
+        <w:tc>
+          <w:tcPr>
+            <w:tcW w:w="4414" w:type="dxa"/>
+          </w:tcPr>
+          <w:p>
+            <w:r>
+              <w:t>Entrada :</w:t>
+            </w:r>
+          </w:p>
+        </w:tc>
+        <w:tc>
+          <w:tcPr>
+            <w:tcW w:w="4414" w:type="dxa"/>
+          </w:tcPr>
+          <w:p>
+            <w:r>
+              <w:t>void</w:t>
+            </w:r>
+          </w:p>
+        </w:tc>
+      </w:tr>
+      <w:tr>
+        <w:tc>
+          <w:tcPr>
+            <w:tcW w:w="4414" w:type="dxa"/>
+          </w:tcPr>
+          <w:p>
+            <w:r>
+              <w:t xml:space="preserve">Retorno: </w:t>
+            </w:r>
+          </w:p>
+        </w:tc>
+        <w:tc>
+          <w:tcPr>
+            <w:tcW w:w="4414" w:type="dxa"/>
+          </w:tcPr>
+          <w:p>
+            <w:r>
+              <w:t>Void</w:t>
+            </w:r>
+          </w:p>
+        </w:tc>
+      </w:tr>
+    </w:tbl>
+    <w:p/>
+    <w:p>
+      <w:r>
+        <w:t xml:space="preserve">  public void print() {</w:t>
+      </w:r>
+    </w:p>
+    <w:p>
+      <w:pPr>
+        <w:rPr>
+          <w:lang w:val="en-US"/>
+        </w:rPr>
+      </w:pPr>
+      <w:r>
+        <w:t xml:space="preserve">    </w:t>
+      </w:r>
+      <w:r>
+        <w:rPr>
+          <w:lang w:val="en-US"/>
+        </w:rPr>
+        <w:t>for (T item : heap) {</w:t>
+      </w:r>
+    </w:p>
+    <w:p>
+      <w:pPr>
+        <w:rPr>
+          <w:lang w:val="en-US"/>
+        </w:rPr>
+      </w:pPr>
+      <w:r>
+        <w:rPr>
+          <w:lang w:val="en-US"/>
+        </w:rPr>
+        <w:t xml:space="preserve">        System.out.println(item + " ");</w:t>
+      </w:r>
+    </w:p>
+    <w:p>
+      <w:r>
+        <w:rPr>
+          <w:lang w:val="en-US"/>
+        </w:rPr>
+        <w:lastRenderedPageBreak/>
+        <w:t xml:space="preserve">    </w:t>
+      </w:r>
+      <w:r>
+        <w:t>}</w:t>
+      </w:r>
+    </w:p>
+    <w:p>
+      <w:r>
+        <w:t xml:space="preserve">    System.out.println();</w:t>
+      </w:r>
+    </w:p>
+    <w:p>
+      <w:r>
+        <w:t>}</w:t>
+      </w:r>
+    </w:p>
+    <w:p/>
+    <w:p/>
     <w:sectPr>
       <w:pgSz w:w="12240" w:h="15840"/>
       <w:pgMar w:top="1417" w:right="1701" w:bottom="1417" w:left="1701" w:header="708" w:footer="708" w:gutter="0"/>
@@ -2235,6 +4938,92 @@
     </w:lvl>
   </w:abstractNum>
   <w:abstractNum w:abstractNumId="2" w15:restartNumberingAfterBreak="0">
+    <w:nsid w:val="2EA662AD"/>
+    <w:multiLevelType w:val="hybridMultilevel"/>
+    <w:tmpl w:val="B552B546"/>
+    <w:lvl w:ilvl="0" w:tplc="240A0017">
+      <w:start w:val="1"/>
+      <w:numFmt w:val="lowerLetter"/>
+      <w:lvlText w:val="%1)"/>
+      <w:lvlJc w:val="left"/>
+      <w:pPr>
+        <w:ind w:left="816" w:hanging="360"/>
+      </w:pPr>
+    </w:lvl>
+    <w:lvl w:ilvl="1" w:tplc="240A0019" w:tentative="1">
+      <w:start w:val="1"/>
+      <w:numFmt w:val="lowerLetter"/>
+      <w:lvlText w:val="%2."/>
+      <w:lvlJc w:val="left"/>
+      <w:pPr>
+        <w:ind w:left="1536" w:hanging="360"/>
+      </w:pPr>
+    </w:lvl>
+    <w:lvl w:ilvl="2" w:tplc="240A001B" w:tentative="1">
+      <w:start w:val="1"/>
+      <w:numFmt w:val="lowerRoman"/>
+      <w:lvlText w:val="%3."/>
+      <w:lvlJc w:val="right"/>
+      <w:pPr>
+        <w:ind w:left="2256" w:hanging="180"/>
+      </w:pPr>
+    </w:lvl>
+    <w:lvl w:ilvl="3" w:tplc="240A000F" w:tentative="1">
+      <w:start w:val="1"/>
+      <w:numFmt w:val="decimal"/>
+      <w:lvlText w:val="%4."/>
+      <w:lvlJc w:val="left"/>
+      <w:pPr>
+        <w:ind w:left="2976" w:hanging="360"/>
+      </w:pPr>
+    </w:lvl>
+    <w:lvl w:ilvl="4" w:tplc="240A0019" w:tentative="1">
+      <w:start w:val="1"/>
+      <w:numFmt w:val="lowerLetter"/>
+      <w:lvlText w:val="%5."/>
+      <w:lvlJc w:val="left"/>
+      <w:pPr>
+        <w:ind w:left="3696" w:hanging="360"/>
+      </w:pPr>
+    </w:lvl>
+    <w:lvl w:ilvl="5" w:tplc="240A001B" w:tentative="1">
+      <w:start w:val="1"/>
+      <w:numFmt w:val="lowerRoman"/>
+      <w:lvlText w:val="%6."/>
+      <w:lvlJc w:val="right"/>
+      <w:pPr>
+        <w:ind w:left="4416" w:hanging="180"/>
+      </w:pPr>
+    </w:lvl>
+    <w:lvl w:ilvl="6" w:tplc="240A000F" w:tentative="1">
+      <w:start w:val="1"/>
+      <w:numFmt w:val="decimal"/>
+      <w:lvlText w:val="%7."/>
+      <w:lvlJc w:val="left"/>
+      <w:pPr>
+        <w:ind w:left="5136" w:hanging="360"/>
+      </w:pPr>
+    </w:lvl>
+    <w:lvl w:ilvl="7" w:tplc="240A0019" w:tentative="1">
+      <w:start w:val="1"/>
+      <w:numFmt w:val="lowerLetter"/>
+      <w:lvlText w:val="%8."/>
+      <w:lvlJc w:val="left"/>
+      <w:pPr>
+        <w:ind w:left="5856" w:hanging="360"/>
+      </w:pPr>
+    </w:lvl>
+    <w:lvl w:ilvl="8" w:tplc="240A001B" w:tentative="1">
+      <w:start w:val="1"/>
+      <w:numFmt w:val="lowerRoman"/>
+      <w:lvlText w:val="%9."/>
+      <w:lvlJc w:val="right"/>
+      <w:pPr>
+        <w:ind w:left="6576" w:hanging="180"/>
+      </w:pPr>
+    </w:lvl>
+  </w:abstractNum>
+  <w:abstractNum w:abstractNumId="3" w15:restartNumberingAfterBreak="0">
     <w:nsid w:val="35B17D55"/>
     <w:multiLevelType w:val="hybridMultilevel"/>
     <w:tmpl w:val="EF669AF6"/>
@@ -2347,7 +5136,7 @@
       </w:rPr>
     </w:lvl>
   </w:abstractNum>
-  <w:abstractNum w:abstractNumId="3" w15:restartNumberingAfterBreak="0">
+  <w:abstractNum w:abstractNumId="4" w15:restartNumberingAfterBreak="0">
     <w:nsid w:val="55927BA4"/>
     <w:multiLevelType w:val="multilevel"/>
     <w:tmpl w:val="3A702364"/>
@@ -2460,7 +5249,7 @@
       </w:pPr>
     </w:lvl>
   </w:abstractNum>
-  <w:abstractNum w:abstractNumId="4" w15:restartNumberingAfterBreak="0">
+  <w:abstractNum w:abstractNumId="5" w15:restartNumberingAfterBreak="0">
     <w:nsid w:val="5A91433A"/>
     <w:multiLevelType w:val="hybridMultilevel"/>
     <w:tmpl w:val="FFFFFFFF"/>
@@ -2573,7 +5362,7 @@
       </w:rPr>
     </w:lvl>
   </w:abstractNum>
-  <w:abstractNum w:abstractNumId="5" w15:restartNumberingAfterBreak="0">
+  <w:abstractNum w:abstractNumId="6" w15:restartNumberingAfterBreak="0">
     <w:nsid w:val="5BB15DA1"/>
     <w:multiLevelType w:val="hybridMultilevel"/>
     <w:tmpl w:val="FFFFFFFF"/>
@@ -2686,7 +5475,7 @@
       </w:rPr>
     </w:lvl>
   </w:abstractNum>
-  <w:abstractNum w:abstractNumId="6" w15:restartNumberingAfterBreak="0">
+  <w:abstractNum w:abstractNumId="7" w15:restartNumberingAfterBreak="0">
     <w:nsid w:val="6D24426E"/>
     <w:multiLevelType w:val="hybridMultilevel"/>
     <w:tmpl w:val="7C705D04"/>
@@ -2779,22 +5568,25 @@
     <w:abstractNumId w:val="0"/>
   </w:num>
   <w:num w:numId="2" w16cid:durableId="1898319389">
+    <w:abstractNumId w:val="6"/>
+  </w:num>
+  <w:num w:numId="3" w16cid:durableId="576786877">
     <w:abstractNumId w:val="5"/>
   </w:num>
-  <w:num w:numId="3" w16cid:durableId="576786877">
+  <w:num w:numId="4" w16cid:durableId="670521738">
     <w:abstractNumId w:val="4"/>
   </w:num>
-  <w:num w:numId="4" w16cid:durableId="670521738">
-    <w:abstractNumId w:val="3"/>
-  </w:num>
   <w:num w:numId="5" w16cid:durableId="1054474276">
-    <w:abstractNumId w:val="6"/>
+    <w:abstractNumId w:val="7"/>
   </w:num>
   <w:num w:numId="6" w16cid:durableId="503595674">
-    <w:abstractNumId w:val="2"/>
+    <w:abstractNumId w:val="3"/>
   </w:num>
   <w:num w:numId="7" w16cid:durableId="2056275000">
     <w:abstractNumId w:val="1"/>
+  </w:num>
+  <w:num w:numId="8" w16cid:durableId="228074068">
+    <w:abstractNumId w:val="2"/>
   </w:num>
 </w:numbering>
 </file>

</xml_diff>